<commit_message>
Version 1.0.2 - Update Readme.docx
</commit_message>
<xml_diff>
--- a/docs/Readme.docx
+++ b/docs/Readme.docx
@@ -2348,7 +2348,7 @@
           <w:rtl w:val="true"/>
           <w:lang w:val="en-US" w:eastAsia="zh-CN" w:bidi="fa-IR"/>
         </w:rPr>
-        <w:t xml:space="preserve">و یا اگر غیر </w:t>
+        <w:t xml:space="preserve">و یا اگر یک فیلد غیر </w:t>
       </w:r>
       <w:r>
         <w:rPr>
@@ -3000,7 +3000,7 @@
           <w:szCs w:val="20"/>
           <w:lang w:val="en-US" w:eastAsia="zh-CN" w:bidi="fa-IR"/>
         </w:rPr>
-        <w:t>Update-Database 0 -Context DatabaseContextForMigration</w:t>
+        <w:t>Update-Database InitialCreate -Context DatabaseContextForMigration</w:t>
       </w:r>
     </w:p>
     <w:p>
@@ -3083,106 +3083,111 @@
       </w:pPr>
       <w:r>
         <w:rPr>
-          <w:rFonts w:eastAsia="NSimSun" w:cs="Courier New" w:ascii="Courier New" w:hAnsi="Courier New"/>
-          <w:b w:val="false"/>
-          <w:bCs w:val="false"/>
-          <w:color w:val="auto"/>
-          <w:kern w:val="2"/>
-          <w:sz w:val="20"/>
-          <w:szCs w:val="20"/>
-          <w:rtl w:val="true"/>
-          <w:lang w:val="en-US" w:eastAsia="zh-CN" w:bidi="fa-IR"/>
-        </w:rPr>
-      </w:r>
-    </w:p>
-    <w:p>
-      <w:pPr>
-        <w:pStyle w:val="Normal"/>
-        <w:bidi w:val="0"/>
-        <w:ind w:hanging="0"/>
-        <w:jc w:val="both"/>
-        <w:rPr>
-          <w:rFonts w:ascii="Courier New" w:hAnsi="Courier New" w:eastAsia="NSimSun" w:cs="Courier New"/>
-          <w:b w:val="false"/>
-          <w:bCs w:val="false"/>
-          <w:color w:val="auto"/>
-          <w:kern w:val="2"/>
-          <w:sz w:val="20"/>
-          <w:szCs w:val="20"/>
-          <w:lang w:val="en-US" w:eastAsia="zh-CN" w:bidi="fa-IR"/>
-        </w:rPr>
-      </w:pPr>
-      <w:r>
-        <w:rPr>
-          <w:rFonts w:eastAsia="NSimSun" w:cs="Courier New" w:ascii="Courier New" w:hAnsi="Courier New"/>
-          <w:b w:val="false"/>
-          <w:bCs w:val="false"/>
-          <w:color w:val="auto"/>
-          <w:kern w:val="2"/>
-          <w:sz w:val="20"/>
-          <w:szCs w:val="20"/>
-          <w:lang w:val="en-US" w:eastAsia="zh-CN" w:bidi="fa-IR"/>
-        </w:rPr>
-      </w:r>
-    </w:p>
-    <w:p>
-      <w:pPr>
-        <w:pStyle w:val="Normal"/>
-        <w:bidi w:val="0"/>
-        <w:ind w:hanging="0"/>
-        <w:jc w:val="both"/>
-        <w:rPr>
-          <w:rFonts w:ascii="Courier New" w:hAnsi="Courier New" w:eastAsia="NSimSun" w:cs="Courier New"/>
-          <w:b w:val="false"/>
-          <w:bCs w:val="false"/>
-          <w:color w:val="auto"/>
-          <w:kern w:val="2"/>
-          <w:sz w:val="20"/>
-          <w:szCs w:val="20"/>
-          <w:lang w:val="en-US" w:eastAsia="zh-CN" w:bidi="fa-IR"/>
-        </w:rPr>
-      </w:pPr>
-      <w:r>
-        <w:rPr>
-          <w:rFonts w:eastAsia="NSimSun" w:cs="Courier New" w:ascii="Courier New" w:hAnsi="Courier New"/>
-          <w:b w:val="false"/>
-          <w:bCs w:val="false"/>
-          <w:color w:val="auto"/>
-          <w:kern w:val="2"/>
-          <w:sz w:val="20"/>
-          <w:szCs w:val="20"/>
-          <w:lang w:val="en-US" w:eastAsia="zh-CN" w:bidi="fa-IR"/>
-        </w:rPr>
-      </w:r>
-    </w:p>
-    <w:p>
-      <w:pPr>
-        <w:pStyle w:val="Normal"/>
-        <w:bidi w:val="0"/>
-        <w:ind w:hanging="0"/>
-        <w:jc w:val="both"/>
-        <w:rPr>
-          <w:rFonts w:ascii="Courier New" w:hAnsi="Courier New" w:eastAsia="NSimSun" w:cs="Courier New"/>
-          <w:b w:val="false"/>
-          <w:bCs w:val="false"/>
-          <w:color w:val="auto"/>
-          <w:kern w:val="2"/>
-          <w:sz w:val="20"/>
-          <w:szCs w:val="20"/>
-          <w:lang w:val="en-US" w:eastAsia="zh-CN" w:bidi="fa-IR"/>
-        </w:rPr>
-      </w:pPr>
-      <w:r>
-        <w:rPr>
-          <w:rFonts w:eastAsia="NSimSun" w:cs="Courier New" w:ascii="Courier New" w:hAnsi="Courier New"/>
-          <w:b w:val="false"/>
-          <w:bCs w:val="false"/>
-          <w:color w:val="auto"/>
-          <w:kern w:val="2"/>
-          <w:sz w:val="20"/>
-          <w:szCs w:val="20"/>
-          <w:lang w:val="en-US" w:eastAsia="zh-CN" w:bidi="fa-IR"/>
-        </w:rPr>
+          <w:rFonts w:ascii="Courier New" w:hAnsi="Courier New" w:eastAsia="NSimSun" w:cs="Courier New"/>
+          <w:b w:val="false"/>
+          <w:b w:val="false"/>
+          <w:bCs w:val="false"/>
+          <w:color w:val="auto"/>
+          <w:kern w:val="2"/>
+          <w:sz w:val="20"/>
+          <w:sz w:val="20"/>
+          <w:szCs w:val="20"/>
+          <w:rtl w:val="true"/>
+          <w:lang w:val="en-US" w:eastAsia="zh-CN" w:bidi="fa-IR"/>
+        </w:rPr>
+        <w:t>مجددا</w:t>
+      </w:r>
+    </w:p>
+    <w:p>
+      <w:pPr>
+        <w:pStyle w:val="Normal"/>
+        <w:bidi w:val="0"/>
+        <w:ind w:hanging="0"/>
+        <w:jc w:val="both"/>
+        <w:rPr>
+          <w:rFonts w:ascii="Courier New" w:hAnsi="Courier New" w:eastAsia="NSimSun" w:cs="Courier New"/>
+          <w:b w:val="false"/>
+          <w:bCs w:val="false"/>
+          <w:color w:val="auto"/>
+          <w:kern w:val="2"/>
+          <w:sz w:val="20"/>
+          <w:szCs w:val="20"/>
+          <w:lang w:val="en-US" w:eastAsia="zh-CN" w:bidi="fa-IR"/>
+        </w:rPr>
+      </w:pPr>
+      <w:r>
+        <w:rPr>
+          <w:rFonts w:eastAsia="NSimSun" w:cs="Courier New" w:ascii="Courier New" w:hAnsi="Courier New"/>
+          <w:b w:val="false"/>
+          <w:bCs w:val="false"/>
+          <w:color w:val="auto"/>
+          <w:kern w:val="2"/>
+          <w:sz w:val="20"/>
+          <w:szCs w:val="20"/>
+          <w:lang w:val="en-US" w:eastAsia="zh-CN" w:bidi="fa-IR"/>
+        </w:rPr>
+      </w:r>
+    </w:p>
+    <w:p>
+      <w:pPr>
+        <w:pStyle w:val="Normal"/>
+        <w:bidi w:val="0"/>
+        <w:ind w:hanging="0"/>
+        <w:jc w:val="both"/>
+        <w:rPr>
+          <w:rFonts w:ascii="Courier New" w:hAnsi="Courier New" w:eastAsia="NSimSun" w:cs="Courier New"/>
+          <w:b w:val="false"/>
+          <w:bCs w:val="false"/>
+          <w:color w:val="auto"/>
+          <w:kern w:val="2"/>
+          <w:sz w:val="20"/>
+          <w:szCs w:val="20"/>
+          <w:lang w:val="en-US" w:eastAsia="zh-CN" w:bidi="fa-IR"/>
+        </w:rPr>
+      </w:pPr>
+      <w:r>
+        <w:rPr>
+          <w:rFonts w:eastAsia="NSimSun" w:cs="Courier New" w:ascii="Courier New" w:hAnsi="Courier New"/>
+          <w:b w:val="false"/>
+          <w:bCs w:val="false"/>
+          <w:color w:val="auto"/>
+          <w:kern w:val="2"/>
+          <w:sz w:val="20"/>
+          <w:szCs w:val="20"/>
+          <w:lang w:val="en-US" w:eastAsia="zh-CN" w:bidi="fa-IR"/>
+        </w:rPr>
+        <w:t>Add-Migration Version_001 -Context DatabaseContextForMigration</w:t>
+      </w:r>
+    </w:p>
+    <w:p>
+      <w:pPr>
+        <w:pStyle w:val="Normal"/>
+        <w:bidi w:val="0"/>
+        <w:ind w:hanging="0"/>
+        <w:jc w:val="both"/>
+        <w:rPr>
+          <w:rFonts w:ascii="Courier New" w:hAnsi="Courier New" w:eastAsia="NSimSun" w:cs="Courier New"/>
+          <w:b w:val="false"/>
+          <w:bCs w:val="false"/>
+          <w:color w:val="auto"/>
+          <w:kern w:val="2"/>
+          <w:sz w:val="20"/>
+          <w:szCs w:val="20"/>
+          <w:lang w:val="en-US" w:eastAsia="zh-CN" w:bidi="fa-IR"/>
+        </w:rPr>
+      </w:pPr>
+      <w:r>
+        <w:rPr>
+          <w:rFonts w:eastAsia="NSimSun" w:cs="Courier New" w:ascii="Courier New" w:hAnsi="Courier New"/>
+          <w:b w:val="false"/>
+          <w:bCs w:val="false"/>
+          <w:color w:val="auto"/>
+          <w:kern w:val="2"/>
+          <w:sz w:val="20"/>
+          <w:szCs w:val="20"/>
+          <w:lang w:val="en-US" w:eastAsia="zh-CN" w:bidi="fa-IR"/>
+        </w:rPr>
+        <w:t>Update-Database -Context DatabaseContextForMigration</w:t>
       </w:r>
     </w:p>
     <w:p>
@@ -3219,24 +3224,177 @@
       <w:pPr>
         <w:pStyle w:val="Normal"/>
         <w:bidi w:val="1"/>
-        <w:jc w:val="both"/>
-        <w:rPr>
-          <w:rFonts w:ascii="Courier New" w:hAnsi="Courier New" w:cs="Courier New"/>
-          <w:b w:val="false"/>
-          <w:bCs w:val="false"/>
-          <w:sz w:val="20"/>
-          <w:szCs w:val="20"/>
-        </w:rPr>
-      </w:pPr>
-      <w:r>
-        <w:rPr>
-          <w:rFonts w:cs="Courier New" w:ascii="Courier New" w:hAnsi="Courier New"/>
-          <w:b w:val="false"/>
-          <w:bCs w:val="false"/>
-          <w:sz w:val="20"/>
-          <w:szCs w:val="20"/>
-          <w:rtl w:val="true"/>
-        </w:rPr>
+        <w:ind w:hanging="0"/>
+        <w:jc w:val="both"/>
+        <w:rPr>
+          <w:rFonts w:ascii="Courier New" w:hAnsi="Courier New" w:eastAsia="NSimSun" w:cs="Courier New"/>
+          <w:b w:val="false"/>
+          <w:bCs w:val="false"/>
+          <w:color w:val="auto"/>
+          <w:kern w:val="2"/>
+          <w:sz w:val="20"/>
+          <w:szCs w:val="20"/>
+          <w:lang w:val="en-US" w:eastAsia="zh-CN" w:bidi="fa-IR"/>
+        </w:rPr>
+      </w:pPr>
+      <w:r>
+        <w:rPr>
+          <w:rFonts w:ascii="Courier New" w:hAnsi="Courier New" w:eastAsia="NSimSun" w:cs="Courier New"/>
+          <w:b w:val="false"/>
+          <w:b w:val="false"/>
+          <w:bCs w:val="false"/>
+          <w:color w:val="auto"/>
+          <w:kern w:val="2"/>
+          <w:sz w:val="20"/>
+          <w:sz w:val="20"/>
+          <w:szCs w:val="20"/>
+          <w:rtl w:val="true"/>
+          <w:lang w:val="en-US" w:eastAsia="zh-CN" w:bidi="fa-IR"/>
+        </w:rPr>
+        <w:t xml:space="preserve">حال </w:t>
+      </w:r>
+      <w:r>
+        <w:rPr>
+          <w:rFonts w:eastAsia="NSimSun" w:cs="Courier New" w:ascii="Courier New" w:hAnsi="Courier New"/>
+          <w:b w:val="false"/>
+          <w:bCs w:val="false"/>
+          <w:color w:val="auto"/>
+          <w:kern w:val="2"/>
+          <w:sz w:val="20"/>
+          <w:szCs w:val="20"/>
+          <w:lang w:val="en-US" w:eastAsia="zh-CN" w:bidi="fa-IR"/>
+        </w:rPr>
+        <w:t>Property</w:t>
+      </w:r>
+      <w:r>
+        <w:rPr>
+          <w:rFonts w:eastAsia="NSimSun" w:cs="Courier New" w:ascii="Courier New" w:hAnsi="Courier New"/>
+          <w:b w:val="false"/>
+          <w:bCs w:val="false"/>
+          <w:color w:val="auto"/>
+          <w:kern w:val="2"/>
+          <w:sz w:val="20"/>
+          <w:szCs w:val="20"/>
+          <w:rtl w:val="true"/>
+          <w:lang w:val="en-US" w:eastAsia="zh-CN" w:bidi="fa-IR"/>
+        </w:rPr>
+        <w:t xml:space="preserve"> </w:t>
+      </w:r>
+      <w:r>
+        <w:rPr>
+          <w:rFonts w:ascii="Courier New" w:hAnsi="Courier New" w:eastAsia="NSimSun" w:cs="Courier New"/>
+          <w:b w:val="false"/>
+          <w:b w:val="false"/>
+          <w:bCs w:val="false"/>
+          <w:color w:val="auto"/>
+          <w:kern w:val="2"/>
+          <w:sz w:val="20"/>
+          <w:sz w:val="20"/>
+          <w:szCs w:val="20"/>
+          <w:rtl w:val="true"/>
+          <w:lang w:val="en-US" w:eastAsia="zh-CN" w:bidi="fa-IR"/>
+        </w:rPr>
+        <w:t xml:space="preserve">قبل، یعنی </w:t>
+      </w:r>
+      <w:r>
+        <w:rPr>
+          <w:rFonts w:eastAsia="NSimSun" w:cs="Courier New" w:ascii="Courier New" w:hAnsi="Courier New"/>
+          <w:b w:val="false"/>
+          <w:bCs w:val="false"/>
+          <w:color w:val="auto"/>
+          <w:kern w:val="2"/>
+          <w:sz w:val="20"/>
+          <w:szCs w:val="20"/>
+          <w:lang w:val="en-US" w:eastAsia="zh-CN" w:bidi="fa-IR"/>
+        </w:rPr>
+        <w:t>AdminDescription</w:t>
+      </w:r>
+      <w:r>
+        <w:rPr>
+          <w:rFonts w:eastAsia="NSimSun" w:cs="Courier New" w:ascii="Courier New" w:hAnsi="Courier New"/>
+          <w:b w:val="false"/>
+          <w:bCs w:val="false"/>
+          <w:color w:val="auto"/>
+          <w:kern w:val="2"/>
+          <w:sz w:val="20"/>
+          <w:szCs w:val="20"/>
+          <w:rtl w:val="true"/>
+          <w:lang w:val="en-US" w:eastAsia="zh-CN" w:bidi="fa-IR"/>
+        </w:rPr>
+        <w:t xml:space="preserve"> </w:t>
+      </w:r>
+      <w:r>
+        <w:rPr>
+          <w:rFonts w:ascii="Courier New" w:hAnsi="Courier New" w:eastAsia="NSimSun" w:cs="Courier New"/>
+          <w:b w:val="false"/>
+          <w:b w:val="false"/>
+          <w:bCs w:val="false"/>
+          <w:color w:val="auto"/>
+          <w:kern w:val="2"/>
+          <w:sz w:val="20"/>
+          <w:sz w:val="20"/>
+          <w:szCs w:val="20"/>
+          <w:rtl w:val="true"/>
+          <w:lang w:val="en-US" w:eastAsia="zh-CN" w:bidi="fa-IR"/>
+        </w:rPr>
+        <w:t xml:space="preserve">را به </w:t>
+      </w:r>
+      <w:r>
+        <w:rPr>
+          <w:rFonts w:eastAsia="NSimSun" w:cs="Courier New" w:ascii="Courier New" w:hAnsi="Courier New"/>
+          <w:b w:val="false"/>
+          <w:bCs w:val="false"/>
+          <w:color w:val="auto"/>
+          <w:kern w:val="2"/>
+          <w:sz w:val="20"/>
+          <w:szCs w:val="20"/>
+          <w:lang w:val="en-US" w:eastAsia="zh-CN" w:bidi="fa-IR"/>
+        </w:rPr>
+        <w:t>AdministratorDescription</w:t>
+      </w:r>
+      <w:r>
+        <w:rPr>
+          <w:rFonts w:eastAsia="NSimSun" w:cs="Courier New" w:ascii="Courier New" w:hAnsi="Courier New"/>
+          <w:b w:val="false"/>
+          <w:bCs w:val="false"/>
+          <w:color w:val="auto"/>
+          <w:kern w:val="2"/>
+          <w:sz w:val="20"/>
+          <w:szCs w:val="20"/>
+          <w:rtl w:val="true"/>
+          <w:lang w:val="en-US" w:eastAsia="zh-CN" w:bidi="fa-IR"/>
+        </w:rPr>
+        <w:t xml:space="preserve"> </w:t>
+      </w:r>
+      <w:r>
+        <w:rPr>
+          <w:rFonts w:ascii="Courier New" w:hAnsi="Courier New" w:eastAsia="NSimSun" w:cs="Courier New"/>
+          <w:b w:val="false"/>
+          <w:b w:val="false"/>
+          <w:bCs w:val="false"/>
+          <w:color w:val="auto"/>
+          <w:kern w:val="2"/>
+          <w:sz w:val="20"/>
+          <w:sz w:val="20"/>
+          <w:szCs w:val="20"/>
+          <w:rtl w:val="true"/>
+          <w:lang w:val="en-US" w:eastAsia="zh-CN" w:bidi="fa-IR"/>
+        </w:rPr>
+        <w:t>تغییر نام می‌دهیم</w:t>
+      </w:r>
+      <w:r>
+        <w:rPr>
+          <w:rFonts w:eastAsia="NSimSun" w:cs="Courier New" w:ascii="Courier New" w:hAnsi="Courier New"/>
+          <w:b w:val="false"/>
+          <w:bCs w:val="false"/>
+          <w:color w:val="auto"/>
+          <w:kern w:val="2"/>
+          <w:sz w:val="20"/>
+          <w:szCs w:val="20"/>
+          <w:rtl w:val="true"/>
+          <w:lang w:val="en-US" w:eastAsia="zh-CN" w:bidi="fa-IR"/>
+        </w:rPr>
+        <w:t>:</w:t>
       </w:r>
     </w:p>
     <w:p>
@@ -3260,6 +3418,656 @@
           <w:sz w:val="20"/>
           <w:szCs w:val="20"/>
           <w:rtl w:val="true"/>
+        </w:rPr>
+      </w:r>
+    </w:p>
+    <w:p>
+      <w:pPr>
+        <w:pStyle w:val="Normal"/>
+        <w:bidi w:val="0"/>
+        <w:ind w:hanging="0"/>
+        <w:jc w:val="both"/>
+        <w:rPr>
+          <w:rFonts w:ascii="Courier New" w:hAnsi="Courier New" w:eastAsia="NSimSun" w:cs="Courier New"/>
+          <w:b w:val="false"/>
+          <w:bCs w:val="false"/>
+          <w:color w:val="auto"/>
+          <w:kern w:val="2"/>
+          <w:sz w:val="20"/>
+          <w:szCs w:val="20"/>
+          <w:lang w:val="en-US" w:eastAsia="zh-CN" w:bidi="fa-IR"/>
+        </w:rPr>
+      </w:pPr>
+      <w:r>
+        <w:rPr>
+          <w:rFonts w:eastAsia="NSimSun" w:cs="Courier New" w:ascii="Courier New" w:hAnsi="Courier New"/>
+          <w:b w:val="false"/>
+          <w:bCs w:val="false"/>
+          <w:color w:val="auto"/>
+          <w:kern w:val="2"/>
+          <w:sz w:val="20"/>
+          <w:szCs w:val="20"/>
+          <w:lang w:val="en-US" w:eastAsia="zh-CN" w:bidi="fa-IR"/>
+        </w:rPr>
+        <w:t xml:space="preserve">Add-Migration </w:t>
+      </w:r>
+      <w:r>
+        <w:rPr>
+          <w:rFonts w:eastAsia="NSimSun" w:cs="Courier New" w:ascii="Courier New" w:hAnsi="Courier New"/>
+          <w:b/>
+          <w:bCs/>
+          <w:color w:val="auto"/>
+          <w:kern w:val="2"/>
+          <w:sz w:val="20"/>
+          <w:szCs w:val="20"/>
+          <w:lang w:val="en-US" w:eastAsia="zh-CN" w:bidi="fa-IR"/>
+        </w:rPr>
+        <w:t>Version_002</w:t>
+      </w:r>
+      <w:r>
+        <w:rPr>
+          <w:rFonts w:eastAsia="NSimSun" w:cs="Courier New" w:ascii="Courier New" w:hAnsi="Courier New"/>
+          <w:b w:val="false"/>
+          <w:bCs w:val="false"/>
+          <w:color w:val="auto"/>
+          <w:kern w:val="2"/>
+          <w:sz w:val="20"/>
+          <w:szCs w:val="20"/>
+          <w:lang w:val="en-US" w:eastAsia="zh-CN" w:bidi="fa-IR"/>
+        </w:rPr>
+        <w:t xml:space="preserve"> -Context DatabaseContextForMigration</w:t>
+      </w:r>
+    </w:p>
+    <w:p>
+      <w:pPr>
+        <w:pStyle w:val="Normal"/>
+        <w:bidi w:val="0"/>
+        <w:ind w:hanging="0"/>
+        <w:jc w:val="both"/>
+        <w:rPr>
+          <w:rFonts w:ascii="Courier New" w:hAnsi="Courier New" w:eastAsia="NSimSun" w:cs="Courier New"/>
+          <w:b w:val="false"/>
+          <w:bCs w:val="false"/>
+          <w:color w:val="auto"/>
+          <w:kern w:val="2"/>
+          <w:sz w:val="20"/>
+          <w:szCs w:val="20"/>
+          <w:lang w:val="en-US" w:eastAsia="zh-CN" w:bidi="fa-IR"/>
+        </w:rPr>
+      </w:pPr>
+      <w:r>
+        <w:rPr>
+          <w:rFonts w:eastAsia="NSimSun" w:cs="Courier New" w:ascii="Courier New" w:hAnsi="Courier New"/>
+          <w:b w:val="false"/>
+          <w:bCs w:val="false"/>
+          <w:color w:val="auto"/>
+          <w:kern w:val="2"/>
+          <w:sz w:val="20"/>
+          <w:szCs w:val="20"/>
+          <w:lang w:val="en-US" w:eastAsia="zh-CN" w:bidi="fa-IR"/>
+        </w:rPr>
+        <w:t>Update-Database -Context DatabaseContextForMigration</w:t>
+      </w:r>
+    </w:p>
+    <w:p>
+      <w:pPr>
+        <w:pStyle w:val="Normal"/>
+        <w:bidi w:val="0"/>
+        <w:ind w:hanging="0"/>
+        <w:jc w:val="both"/>
+        <w:rPr>
+          <w:rFonts w:ascii="Courier New" w:hAnsi="Courier New" w:eastAsia="NSimSun" w:cs="Courier New"/>
+          <w:b w:val="false"/>
+          <w:bCs w:val="false"/>
+          <w:color w:val="auto"/>
+          <w:kern w:val="2"/>
+          <w:sz w:val="20"/>
+          <w:szCs w:val="20"/>
+          <w:lang w:val="en-US" w:eastAsia="zh-CN" w:bidi="fa-IR"/>
+        </w:rPr>
+      </w:pPr>
+      <w:r>
+        <w:rPr>
+          <w:rFonts w:eastAsia="NSimSun" w:cs="Courier New" w:ascii="Courier New" w:hAnsi="Courier New"/>
+          <w:b w:val="false"/>
+          <w:bCs w:val="false"/>
+          <w:color w:val="auto"/>
+          <w:kern w:val="2"/>
+          <w:sz w:val="20"/>
+          <w:szCs w:val="20"/>
+          <w:lang w:val="en-US" w:eastAsia="zh-CN" w:bidi="fa-IR"/>
+        </w:rPr>
+      </w:r>
+    </w:p>
+    <w:p>
+      <w:pPr>
+        <w:pStyle w:val="Normal"/>
+        <w:bidi w:val="0"/>
+        <w:ind w:hanging="0"/>
+        <w:jc w:val="both"/>
+        <w:rPr>
+          <w:rFonts w:ascii="Courier New" w:hAnsi="Courier New" w:eastAsia="NSimSun" w:cs="Courier New"/>
+          <w:b w:val="false"/>
+          <w:bCs w:val="false"/>
+          <w:color w:val="auto"/>
+          <w:kern w:val="2"/>
+          <w:sz w:val="20"/>
+          <w:szCs w:val="20"/>
+          <w:lang w:val="en-US" w:eastAsia="zh-CN" w:bidi="fa-IR"/>
+        </w:rPr>
+      </w:pPr>
+      <w:r>
+        <w:rPr>
+          <w:rFonts w:eastAsia="NSimSun" w:cs="Courier New" w:ascii="Courier New" w:hAnsi="Courier New"/>
+          <w:b w:val="false"/>
+          <w:bCs w:val="false"/>
+          <w:color w:val="auto"/>
+          <w:kern w:val="2"/>
+          <w:sz w:val="20"/>
+          <w:szCs w:val="20"/>
+          <w:lang w:val="en-US" w:eastAsia="zh-CN" w:bidi="fa-IR"/>
+        </w:rPr>
+        <w:t>migrationBuilder.DropColumn(</w:t>
+      </w:r>
+    </w:p>
+    <w:p>
+      <w:pPr>
+        <w:pStyle w:val="Normal"/>
+        <w:bidi w:val="0"/>
+        <w:ind w:hanging="0"/>
+        <w:jc w:val="both"/>
+        <w:rPr>
+          <w:rFonts w:ascii="Courier New" w:hAnsi="Courier New" w:eastAsia="NSimSun" w:cs="Courier New"/>
+          <w:b w:val="false"/>
+          <w:bCs w:val="false"/>
+          <w:color w:val="auto"/>
+          <w:kern w:val="2"/>
+          <w:sz w:val="20"/>
+          <w:szCs w:val="20"/>
+          <w:lang w:val="en-US" w:eastAsia="zh-CN" w:bidi="fa-IR"/>
+        </w:rPr>
+      </w:pPr>
+      <w:r>
+        <w:rPr>
+          <w:rFonts w:eastAsia="NSimSun" w:cs="Courier New" w:ascii="Courier New" w:hAnsi="Courier New"/>
+          <w:b w:val="false"/>
+          <w:bCs w:val="false"/>
+          <w:color w:val="auto"/>
+          <w:kern w:val="2"/>
+          <w:sz w:val="20"/>
+          <w:szCs w:val="20"/>
+          <w:lang w:val="en-US" w:eastAsia="zh-CN" w:bidi="fa-IR"/>
+        </w:rPr>
+        <w:tab/>
+        <w:t>name: "AdminDescription",</w:t>
+      </w:r>
+    </w:p>
+    <w:p>
+      <w:pPr>
+        <w:pStyle w:val="Normal"/>
+        <w:bidi w:val="0"/>
+        <w:ind w:hanging="0"/>
+        <w:jc w:val="both"/>
+        <w:rPr>
+          <w:rFonts w:ascii="Courier New" w:hAnsi="Courier New" w:eastAsia="NSimSun" w:cs="Courier New"/>
+          <w:b w:val="false"/>
+          <w:bCs w:val="false"/>
+          <w:color w:val="auto"/>
+          <w:kern w:val="2"/>
+          <w:sz w:val="20"/>
+          <w:szCs w:val="20"/>
+          <w:lang w:val="en-US" w:eastAsia="zh-CN" w:bidi="fa-IR"/>
+        </w:rPr>
+      </w:pPr>
+      <w:r>
+        <w:rPr>
+          <w:rFonts w:eastAsia="NSimSun" w:cs="Courier New" w:ascii="Courier New" w:hAnsi="Courier New"/>
+          <w:b w:val="false"/>
+          <w:bCs w:val="false"/>
+          <w:color w:val="auto"/>
+          <w:kern w:val="2"/>
+          <w:sz w:val="20"/>
+          <w:szCs w:val="20"/>
+          <w:lang w:val="en-US" w:eastAsia="zh-CN" w:bidi="fa-IR"/>
+        </w:rPr>
+        <w:tab/>
+        <w:t>table: "Users");</w:t>
+      </w:r>
+    </w:p>
+    <w:p>
+      <w:pPr>
+        <w:pStyle w:val="Normal"/>
+        <w:bidi w:val="0"/>
+        <w:ind w:hanging="0"/>
+        <w:jc w:val="both"/>
+        <w:rPr>
+          <w:rFonts w:ascii="Courier New" w:hAnsi="Courier New" w:eastAsia="NSimSun" w:cs="Courier New"/>
+          <w:b w:val="false"/>
+          <w:bCs w:val="false"/>
+          <w:color w:val="auto"/>
+          <w:kern w:val="2"/>
+          <w:sz w:val="20"/>
+          <w:szCs w:val="20"/>
+          <w:lang w:val="en-US" w:eastAsia="zh-CN" w:bidi="fa-IR"/>
+        </w:rPr>
+      </w:pPr>
+      <w:r>
+        <w:rPr>
+          <w:rFonts w:eastAsia="NSimSun" w:cs="Courier New" w:ascii="Courier New" w:hAnsi="Courier New"/>
+          <w:b w:val="false"/>
+          <w:bCs w:val="false"/>
+          <w:color w:val="auto"/>
+          <w:kern w:val="2"/>
+          <w:sz w:val="20"/>
+          <w:szCs w:val="20"/>
+          <w:lang w:val="en-US" w:eastAsia="zh-CN" w:bidi="fa-IR"/>
+        </w:rPr>
+      </w:r>
+    </w:p>
+    <w:p>
+      <w:pPr>
+        <w:pStyle w:val="Normal"/>
+        <w:bidi w:val="0"/>
+        <w:ind w:hanging="0"/>
+        <w:jc w:val="both"/>
+        <w:rPr>
+          <w:rFonts w:ascii="Courier New" w:hAnsi="Courier New" w:eastAsia="NSimSun" w:cs="Courier New"/>
+          <w:b w:val="false"/>
+          <w:bCs w:val="false"/>
+          <w:color w:val="auto"/>
+          <w:kern w:val="2"/>
+          <w:sz w:val="20"/>
+          <w:szCs w:val="20"/>
+          <w:lang w:val="en-US" w:eastAsia="zh-CN" w:bidi="fa-IR"/>
+        </w:rPr>
+      </w:pPr>
+      <w:r>
+        <w:rPr>
+          <w:rFonts w:eastAsia="NSimSun" w:cs="Courier New" w:ascii="Courier New" w:hAnsi="Courier New"/>
+          <w:b w:val="false"/>
+          <w:bCs w:val="false"/>
+          <w:color w:val="auto"/>
+          <w:kern w:val="2"/>
+          <w:sz w:val="20"/>
+          <w:szCs w:val="20"/>
+          <w:lang w:val="en-US" w:eastAsia="zh-CN" w:bidi="fa-IR"/>
+        </w:rPr>
+        <w:t>migrationBuilder.AddColumn&lt;string&gt;(</w:t>
+      </w:r>
+    </w:p>
+    <w:p>
+      <w:pPr>
+        <w:pStyle w:val="Normal"/>
+        <w:bidi w:val="0"/>
+        <w:ind w:hanging="0"/>
+        <w:jc w:val="both"/>
+        <w:rPr>
+          <w:rFonts w:ascii="Courier New" w:hAnsi="Courier New" w:eastAsia="NSimSun" w:cs="Courier New"/>
+          <w:b w:val="false"/>
+          <w:bCs w:val="false"/>
+          <w:color w:val="auto"/>
+          <w:kern w:val="2"/>
+          <w:sz w:val="20"/>
+          <w:szCs w:val="20"/>
+          <w:lang w:val="en-US" w:eastAsia="zh-CN" w:bidi="fa-IR"/>
+        </w:rPr>
+      </w:pPr>
+      <w:r>
+        <w:rPr>
+          <w:rFonts w:eastAsia="NSimSun" w:cs="Courier New" w:ascii="Courier New" w:hAnsi="Courier New"/>
+          <w:b w:val="false"/>
+          <w:bCs w:val="false"/>
+          <w:color w:val="auto"/>
+          <w:kern w:val="2"/>
+          <w:sz w:val="20"/>
+          <w:szCs w:val="20"/>
+          <w:lang w:val="en-US" w:eastAsia="zh-CN" w:bidi="fa-IR"/>
+        </w:rPr>
+        <w:tab/>
+        <w:t>name: "AdministratorDescription",</w:t>
+      </w:r>
+    </w:p>
+    <w:p>
+      <w:pPr>
+        <w:pStyle w:val="Normal"/>
+        <w:bidi w:val="0"/>
+        <w:ind w:hanging="0"/>
+        <w:jc w:val="both"/>
+        <w:rPr>
+          <w:rFonts w:ascii="Courier New" w:hAnsi="Courier New" w:eastAsia="NSimSun" w:cs="Courier New"/>
+          <w:b w:val="false"/>
+          <w:bCs w:val="false"/>
+          <w:color w:val="auto"/>
+          <w:kern w:val="2"/>
+          <w:sz w:val="20"/>
+          <w:szCs w:val="20"/>
+          <w:lang w:val="en-US" w:eastAsia="zh-CN" w:bidi="fa-IR"/>
+        </w:rPr>
+      </w:pPr>
+      <w:r>
+        <w:rPr>
+          <w:rFonts w:eastAsia="NSimSun" w:cs="Courier New" w:ascii="Courier New" w:hAnsi="Courier New"/>
+          <w:b w:val="false"/>
+          <w:bCs w:val="false"/>
+          <w:color w:val="auto"/>
+          <w:kern w:val="2"/>
+          <w:sz w:val="20"/>
+          <w:szCs w:val="20"/>
+          <w:lang w:val="en-US" w:eastAsia="zh-CN" w:bidi="fa-IR"/>
+        </w:rPr>
+        <w:tab/>
+        <w:t>table: "Users",</w:t>
+      </w:r>
+    </w:p>
+    <w:p>
+      <w:pPr>
+        <w:pStyle w:val="Normal"/>
+        <w:bidi w:val="0"/>
+        <w:ind w:hanging="0"/>
+        <w:jc w:val="both"/>
+        <w:rPr>
+          <w:rFonts w:ascii="Courier New" w:hAnsi="Courier New" w:eastAsia="NSimSun" w:cs="Courier New"/>
+          <w:b w:val="false"/>
+          <w:bCs w:val="false"/>
+          <w:color w:val="auto"/>
+          <w:kern w:val="2"/>
+          <w:sz w:val="20"/>
+          <w:szCs w:val="20"/>
+          <w:lang w:val="en-US" w:eastAsia="zh-CN" w:bidi="fa-IR"/>
+        </w:rPr>
+      </w:pPr>
+      <w:r>
+        <w:rPr>
+          <w:rFonts w:eastAsia="NSimSun" w:cs="Courier New" w:ascii="Courier New" w:hAnsi="Courier New"/>
+          <w:b w:val="false"/>
+          <w:bCs w:val="false"/>
+          <w:color w:val="auto"/>
+          <w:kern w:val="2"/>
+          <w:sz w:val="20"/>
+          <w:szCs w:val="20"/>
+          <w:lang w:val="en-US" w:eastAsia="zh-CN" w:bidi="fa-IR"/>
+        </w:rPr>
+        <w:tab/>
+        <w:t>type: "nvarchar(max)",</w:t>
+      </w:r>
+    </w:p>
+    <w:p>
+      <w:pPr>
+        <w:pStyle w:val="Normal"/>
+        <w:bidi w:val="0"/>
+        <w:ind w:hanging="0"/>
+        <w:jc w:val="both"/>
+        <w:rPr>
+          <w:rFonts w:ascii="Courier New" w:hAnsi="Courier New" w:eastAsia="NSimSun" w:cs="Courier New"/>
+          <w:b w:val="false"/>
+          <w:bCs w:val="false"/>
+          <w:color w:val="auto"/>
+          <w:kern w:val="2"/>
+          <w:sz w:val="20"/>
+          <w:szCs w:val="20"/>
+          <w:lang w:val="en-US" w:eastAsia="zh-CN" w:bidi="fa-IR"/>
+        </w:rPr>
+      </w:pPr>
+      <w:r>
+        <w:rPr>
+          <w:rFonts w:eastAsia="NSimSun" w:cs="Courier New" w:ascii="Courier New" w:hAnsi="Courier New"/>
+          <w:b w:val="false"/>
+          <w:bCs w:val="false"/>
+          <w:color w:val="auto"/>
+          <w:kern w:val="2"/>
+          <w:sz w:val="20"/>
+          <w:szCs w:val="20"/>
+          <w:lang w:val="en-US" w:eastAsia="zh-CN" w:bidi="fa-IR"/>
+        </w:rPr>
+        <w:tab/>
+        <w:t>nullable: true);</w:t>
+      </w:r>
+    </w:p>
+    <w:p>
+      <w:pPr>
+        <w:pStyle w:val="Normal"/>
+        <w:bidi w:val="0"/>
+        <w:ind w:hanging="0"/>
+        <w:jc w:val="both"/>
+        <w:rPr>
+          <w:rFonts w:ascii="Courier New" w:hAnsi="Courier New" w:eastAsia="NSimSun" w:cs="Courier New"/>
+          <w:b w:val="false"/>
+          <w:bCs w:val="false"/>
+          <w:color w:val="auto"/>
+          <w:kern w:val="2"/>
+          <w:sz w:val="20"/>
+          <w:szCs w:val="20"/>
+          <w:lang w:val="en-US" w:eastAsia="zh-CN" w:bidi="fa-IR"/>
+        </w:rPr>
+      </w:pPr>
+      <w:r>
+        <w:rPr>
+          <w:rFonts w:eastAsia="NSimSun" w:cs="Courier New" w:ascii="Courier New" w:hAnsi="Courier New"/>
+          <w:b w:val="false"/>
+          <w:bCs w:val="false"/>
+          <w:color w:val="auto"/>
+          <w:kern w:val="2"/>
+          <w:sz w:val="20"/>
+          <w:szCs w:val="20"/>
+          <w:lang w:val="en-US" w:eastAsia="zh-CN" w:bidi="fa-IR"/>
+        </w:rPr>
+      </w:r>
+    </w:p>
+    <w:p>
+      <w:pPr>
+        <w:pStyle w:val="Normal"/>
+        <w:bidi w:val="0"/>
+        <w:ind w:hanging="0"/>
+        <w:jc w:val="both"/>
+        <w:rPr>
+          <w:rFonts w:ascii="Courier New" w:hAnsi="Courier New" w:eastAsia="NSimSun" w:cs="Courier New"/>
+          <w:b w:val="false"/>
+          <w:bCs w:val="false"/>
+          <w:color w:val="auto"/>
+          <w:kern w:val="2"/>
+          <w:sz w:val="20"/>
+          <w:szCs w:val="20"/>
+          <w:lang w:val="en-US" w:eastAsia="zh-CN" w:bidi="fa-IR"/>
+        </w:rPr>
+      </w:pPr>
+      <w:r>
+        <w:rPr>
+          <w:rFonts w:ascii="Courier New" w:hAnsi="Courier New" w:eastAsia="NSimSun" w:cs="Courier New"/>
+          <w:b w:val="false"/>
+          <w:bCs w:val="false"/>
+          <w:color w:val="auto"/>
+          <w:kern w:val="2"/>
+          <w:sz w:val="20"/>
+          <w:szCs w:val="20"/>
+          <w:lang w:val="en-US" w:eastAsia="zh-CN" w:bidi="fa-IR"/>
+        </w:rPr>
+        <w:t>→</w:t>
+      </w:r>
+    </w:p>
+    <w:p>
+      <w:pPr>
+        <w:pStyle w:val="Normal"/>
+        <w:bidi w:val="0"/>
+        <w:ind w:hanging="0"/>
+        <w:jc w:val="both"/>
+        <w:rPr>
+          <w:rFonts w:ascii="Courier New" w:hAnsi="Courier New" w:eastAsia="NSimSun" w:cs="Courier New"/>
+          <w:b w:val="false"/>
+          <w:bCs w:val="false"/>
+          <w:color w:val="auto"/>
+          <w:kern w:val="2"/>
+          <w:sz w:val="20"/>
+          <w:szCs w:val="20"/>
+          <w:lang w:val="en-US" w:eastAsia="zh-CN" w:bidi="fa-IR"/>
+        </w:rPr>
+      </w:pPr>
+      <w:r>
+        <w:rPr>
+          <w:rFonts w:eastAsia="NSimSun" w:cs="Courier New" w:ascii="Courier New" w:hAnsi="Courier New"/>
+          <w:b w:val="false"/>
+          <w:bCs w:val="false"/>
+          <w:color w:val="auto"/>
+          <w:kern w:val="2"/>
+          <w:sz w:val="20"/>
+          <w:szCs w:val="20"/>
+          <w:lang w:val="en-US" w:eastAsia="zh-CN" w:bidi="fa-IR"/>
+        </w:rPr>
+      </w:r>
+    </w:p>
+    <w:p>
+      <w:pPr>
+        <w:pStyle w:val="Normal"/>
+        <w:bidi w:val="0"/>
+        <w:ind w:hanging="0"/>
+        <w:jc w:val="both"/>
+        <w:rPr>
+          <w:rFonts w:ascii="Courier New" w:hAnsi="Courier New" w:eastAsia="NSimSun" w:cs="Courier New"/>
+          <w:b w:val="false"/>
+          <w:bCs w:val="false"/>
+          <w:color w:val="auto"/>
+          <w:kern w:val="2"/>
+          <w:sz w:val="20"/>
+          <w:szCs w:val="20"/>
+          <w:lang w:val="en-US" w:eastAsia="zh-CN" w:bidi="fa-IR"/>
+        </w:rPr>
+      </w:pPr>
+      <w:r>
+        <w:rPr>
+          <w:rFonts w:eastAsia="NSimSun" w:cs="Courier New" w:ascii="Courier New" w:hAnsi="Courier New"/>
+          <w:b w:val="false"/>
+          <w:bCs w:val="false"/>
+          <w:color w:val="auto"/>
+          <w:kern w:val="2"/>
+          <w:sz w:val="20"/>
+          <w:szCs w:val="20"/>
+          <w:lang w:val="en-US" w:eastAsia="zh-CN" w:bidi="fa-IR"/>
+        </w:rPr>
+        <w:t>migrationBuilder.RenameColumn(</w:t>
+      </w:r>
+    </w:p>
+    <w:p>
+      <w:pPr>
+        <w:pStyle w:val="Normal"/>
+        <w:bidi w:val="0"/>
+        <w:ind w:hanging="0"/>
+        <w:jc w:val="both"/>
+        <w:rPr>
+          <w:rFonts w:ascii="Courier New" w:hAnsi="Courier New" w:eastAsia="NSimSun" w:cs="Courier New"/>
+          <w:b w:val="false"/>
+          <w:bCs w:val="false"/>
+          <w:color w:val="auto"/>
+          <w:kern w:val="2"/>
+          <w:sz w:val="20"/>
+          <w:szCs w:val="20"/>
+          <w:lang w:val="en-US" w:eastAsia="zh-CN" w:bidi="fa-IR"/>
+        </w:rPr>
+      </w:pPr>
+      <w:r>
+        <w:rPr>
+          <w:rFonts w:eastAsia="NSimSun" w:cs="Courier New" w:ascii="Courier New" w:hAnsi="Courier New"/>
+          <w:b w:val="false"/>
+          <w:bCs w:val="false"/>
+          <w:color w:val="auto"/>
+          <w:kern w:val="2"/>
+          <w:sz w:val="20"/>
+          <w:szCs w:val="20"/>
+          <w:lang w:val="en-US" w:eastAsia="zh-CN" w:bidi="fa-IR"/>
+        </w:rPr>
+        <w:tab/>
+        <w:t>name: "AdminDescription",</w:t>
+      </w:r>
+    </w:p>
+    <w:p>
+      <w:pPr>
+        <w:pStyle w:val="Normal"/>
+        <w:bidi w:val="0"/>
+        <w:ind w:hanging="0"/>
+        <w:jc w:val="both"/>
+        <w:rPr>
+          <w:rFonts w:ascii="Courier New" w:hAnsi="Courier New" w:eastAsia="NSimSun" w:cs="Courier New"/>
+          <w:b w:val="false"/>
+          <w:bCs w:val="false"/>
+          <w:color w:val="auto"/>
+          <w:kern w:val="2"/>
+          <w:sz w:val="20"/>
+          <w:szCs w:val="20"/>
+          <w:lang w:val="en-US" w:eastAsia="zh-CN" w:bidi="fa-IR"/>
+        </w:rPr>
+      </w:pPr>
+      <w:r>
+        <w:rPr>
+          <w:rFonts w:eastAsia="NSimSun" w:cs="Courier New" w:ascii="Courier New" w:hAnsi="Courier New"/>
+          <w:b w:val="false"/>
+          <w:bCs w:val="false"/>
+          <w:color w:val="auto"/>
+          <w:kern w:val="2"/>
+          <w:sz w:val="20"/>
+          <w:szCs w:val="20"/>
+          <w:lang w:val="en-US" w:eastAsia="zh-CN" w:bidi="fa-IR"/>
+        </w:rPr>
+        <w:tab/>
+        <w:t>table: "Users",</w:t>
+      </w:r>
+    </w:p>
+    <w:p>
+      <w:pPr>
+        <w:pStyle w:val="Normal"/>
+        <w:bidi w:val="0"/>
+        <w:ind w:hanging="0"/>
+        <w:jc w:val="both"/>
+        <w:rPr>
+          <w:rFonts w:ascii="Courier New" w:hAnsi="Courier New" w:eastAsia="NSimSun" w:cs="Courier New"/>
+          <w:b w:val="false"/>
+          <w:bCs w:val="false"/>
+          <w:color w:val="auto"/>
+          <w:kern w:val="2"/>
+          <w:sz w:val="20"/>
+          <w:szCs w:val="20"/>
+          <w:lang w:val="en-US" w:eastAsia="zh-CN" w:bidi="fa-IR"/>
+        </w:rPr>
+      </w:pPr>
+      <w:r>
+        <w:rPr>
+          <w:rFonts w:eastAsia="NSimSun" w:cs="Courier New" w:ascii="Courier New" w:hAnsi="Courier New"/>
+          <w:b w:val="false"/>
+          <w:bCs w:val="false"/>
+          <w:color w:val="auto"/>
+          <w:kern w:val="2"/>
+          <w:sz w:val="20"/>
+          <w:szCs w:val="20"/>
+          <w:lang w:val="en-US" w:eastAsia="zh-CN" w:bidi="fa-IR"/>
+        </w:rPr>
+        <w:tab/>
+        <w:t>newName: "AdministratorDescription");</w:t>
+      </w:r>
+    </w:p>
+    <w:p>
+      <w:pPr>
+        <w:pStyle w:val="Normal"/>
+        <w:bidi w:val="0"/>
+        <w:ind w:hanging="0"/>
+        <w:jc w:val="both"/>
+        <w:rPr>
+          <w:rFonts w:ascii="Courier New" w:hAnsi="Courier New" w:eastAsia="NSimSun" w:cs="Courier New"/>
+          <w:b w:val="false"/>
+          <w:bCs w:val="false"/>
+          <w:color w:val="auto"/>
+          <w:kern w:val="2"/>
+          <w:sz w:val="20"/>
+          <w:szCs w:val="20"/>
+          <w:lang w:val="en-US" w:eastAsia="zh-CN" w:bidi="fa-IR"/>
+        </w:rPr>
+      </w:pPr>
+      <w:r>
+        <w:rPr>
+          <w:rFonts w:eastAsia="NSimSun" w:cs="Courier New" w:ascii="Courier New" w:hAnsi="Courier New"/>
+          <w:b w:val="false"/>
+          <w:bCs w:val="false"/>
+          <w:color w:val="auto"/>
+          <w:kern w:val="2"/>
+          <w:sz w:val="20"/>
+          <w:szCs w:val="20"/>
+          <w:lang w:val="en-US" w:eastAsia="zh-CN" w:bidi="fa-IR"/>
         </w:rPr>
       </w:r>
     </w:p>

</xml_diff>

<commit_message>
Version 1.0.4 - Clean Code
</commit_message>
<xml_diff>
--- a/docs/Readme.docx
+++ b/docs/Readme.docx
@@ -24,18 +24,7 @@
           <w:szCs w:val="56"/>
           <w:lang w:bidi="fa-IR"/>
         </w:rPr>
-        <w:t>Learning</w:t>
-      </w:r>
-      <w:r>
-        <w:rPr>
-          <w:rFonts w:cs="Courier New" w:ascii="Courier New" w:hAnsi="Courier New"/>
-          <w:b/>
-          <w:bCs/>
-          <w:sz w:val="56"/>
-          <w:szCs w:val="56"/>
-          <w:lang w:bidi="fa-IR"/>
-        </w:rPr>
-        <w:t xml:space="preserve"> Migrations</w:t>
+        <w:t>Learning Migrations</w:t>
       </w:r>
     </w:p>
     <w:p>
@@ -168,9 +157,9 @@
       <w:r>
         <w:rPr>
           <w:rFonts w:ascii="Courier New" w:hAnsi="Courier New" w:cs="Courier New"/>
-          <w:b w:val="false"/>
-          <w:b w:val="false"/>
-          <w:bCs w:val="false"/>
+          <w:b/>
+          <w:b/>
+          <w:bCs/>
           <w:color w:val="FF0000"/>
           <w:sz w:val="20"/>
           <w:sz w:val="20"/>
@@ -178,15 +167,30 @@
           <w:rtl w:val="true"/>
           <w:lang w:bidi="fa-IR"/>
         </w:rPr>
-        <w:t xml:space="preserve">به هیچ عنوان، تا قبل از اولین مرحله </w:t>
-      </w:r>
-      <w:r>
-        <w:rPr>
-          <w:rFonts w:cs="Courier New" w:ascii="Courier New" w:hAnsi="Courier New"/>
+        <w:t>به هیچ عنوان</w:t>
+      </w:r>
+      <w:r>
+        <w:rPr>
+          <w:rFonts w:ascii="Courier New" w:hAnsi="Courier New" w:cs="Courier New"/>
+          <w:b w:val="false"/>
           <w:b w:val="false"/>
           <w:bCs w:val="false"/>
           <w:color w:val="FF0000"/>
           <w:sz w:val="20"/>
+          <w:sz w:val="20"/>
+          <w:szCs w:val="20"/>
+          <w:rtl w:val="true"/>
+          <w:lang w:bidi="fa-IR"/>
+        </w:rPr>
+        <w:t xml:space="preserve">، تا قبل از اولین مرحله </w:t>
+      </w:r>
+      <w:r>
+        <w:rPr>
+          <w:rFonts w:cs="Courier New" w:ascii="Courier New" w:hAnsi="Courier New"/>
+          <w:b w:val="false"/>
+          <w:bCs w:val="false"/>
+          <w:color w:val="FF0000"/>
+          <w:sz w:val="20"/>
           <w:szCs w:val="20"/>
           <w:lang w:bidi="fa-IR"/>
         </w:rPr>
@@ -357,7 +361,7 @@
           <w:rtl w:val="true"/>
           <w:lang w:bidi="fa-IR"/>
         </w:rPr>
-        <w:t>ننماییم</w:t>
+        <w:t>نماییم</w:t>
       </w:r>
       <w:r>
         <w:rPr>
@@ -477,6 +481,10 @@
     <w:p>
       <w:pPr>
         <w:pStyle w:val="Normal"/>
+        <w:numPr>
+          <w:ilvl w:val="0"/>
+          <w:numId w:val="2"/>
+        </w:numPr>
         <w:bidi w:val="1"/>
         <w:jc w:val="both"/>
         <w:rPr>
@@ -485,19 +493,102 @@
           <w:bCs w:val="false"/>
           <w:sz w:val="20"/>
           <w:szCs w:val="20"/>
-          <w:lang w:bidi="fa-IR"/>
-        </w:rPr>
-      </w:pPr>
-      <w:r>
-        <w:rPr>
-          <w:rFonts w:cs="Courier New" w:ascii="Courier New" w:hAnsi="Courier New"/>
-          <w:b w:val="false"/>
-          <w:bCs w:val="false"/>
-          <w:sz w:val="20"/>
-          <w:szCs w:val="20"/>
-          <w:rtl w:val="true"/>
-          <w:lang w:bidi="fa-IR"/>
-        </w:rPr>
+        </w:rPr>
+      </w:pPr>
+      <w:r>
+        <w:rPr>
+          <w:rFonts w:ascii="Courier New" w:hAnsi="Courier New" w:cs="Courier New"/>
+          <w:b w:val="false"/>
+          <w:b w:val="false"/>
+          <w:bCs w:val="false"/>
+          <w:color w:val="FF0000"/>
+          <w:sz w:val="20"/>
+          <w:sz w:val="20"/>
+          <w:szCs w:val="20"/>
+          <w:rtl w:val="true"/>
+          <w:lang w:bidi="fa-IR"/>
+        </w:rPr>
+        <w:t xml:space="preserve">قبل از عملیات </w:t>
+      </w:r>
+      <w:r>
+        <w:rPr>
+          <w:rFonts w:cs="Courier New" w:ascii="Courier New" w:hAnsi="Courier New"/>
+          <w:b w:val="false"/>
+          <w:bCs w:val="false"/>
+          <w:color w:val="FF0000"/>
+          <w:sz w:val="20"/>
+          <w:szCs w:val="20"/>
+          <w:lang w:bidi="fa-IR"/>
+        </w:rPr>
+        <w:t>Migration</w:t>
+      </w:r>
+      <w:r>
+        <w:rPr>
+          <w:rFonts w:ascii="Courier New" w:hAnsi="Courier New" w:cs="Courier New"/>
+          <w:b w:val="false"/>
+          <w:b w:val="false"/>
+          <w:bCs w:val="false"/>
+          <w:color w:val="FF0000"/>
+          <w:sz w:val="20"/>
+          <w:sz w:val="20"/>
+          <w:szCs w:val="20"/>
+          <w:rtl w:val="true"/>
+          <w:lang w:bidi="fa-IR"/>
+        </w:rPr>
+        <w:t xml:space="preserve">، همیشه از بانک اطلاعاتی یک </w:t>
+      </w:r>
+      <w:r>
+        <w:rPr>
+          <w:rFonts w:cs="Courier New" w:ascii="Courier New" w:hAnsi="Courier New"/>
+          <w:b w:val="false"/>
+          <w:bCs w:val="false"/>
+          <w:color w:val="FF0000"/>
+          <w:sz w:val="20"/>
+          <w:szCs w:val="20"/>
+          <w:lang w:bidi="fa-IR"/>
+        </w:rPr>
+        <w:t>Backup</w:t>
+      </w:r>
+      <w:r>
+        <w:rPr>
+          <w:rFonts w:cs="Courier New" w:ascii="Courier New" w:hAnsi="Courier New"/>
+          <w:b w:val="false"/>
+          <w:bCs w:val="false"/>
+          <w:color w:val="FF0000"/>
+          <w:sz w:val="20"/>
+          <w:szCs w:val="20"/>
+          <w:rtl w:val="true"/>
+          <w:lang w:bidi="fa-IR"/>
+        </w:rPr>
+        <w:t xml:space="preserve"> </w:t>
+      </w:r>
+      <w:r>
+        <w:rPr>
+          <w:rFonts w:ascii="Courier New" w:hAnsi="Courier New" w:cs="Courier New"/>
+          <w:b w:val="false"/>
+          <w:b w:val="false"/>
+          <w:bCs w:val="false"/>
+          <w:color w:val="FF0000"/>
+          <w:sz w:val="20"/>
+          <w:sz w:val="20"/>
+          <w:szCs w:val="20"/>
+          <w:rtl w:val="true"/>
+          <w:lang w:bidi="fa-IR"/>
+        </w:rPr>
+        <w:t>می‌گیریم</w:t>
+      </w:r>
+      <w:r>
+        <w:rPr>
+          <w:rFonts w:cs="Courier New" w:ascii="Courier New" w:hAnsi="Courier New"/>
+          <w:b w:val="false"/>
+          <w:bCs w:val="false"/>
+          <w:color w:val="FF0000"/>
+          <w:sz w:val="20"/>
+          <w:szCs w:val="20"/>
+          <w:rtl w:val="true"/>
+          <w:lang w:bidi="fa-IR"/>
+        </w:rPr>
+        <w:t>!</w:t>
       </w:r>
     </w:p>
     <w:p>
@@ -511,6 +602,32 @@
           <w:bCs w:val="false"/>
           <w:sz w:val="20"/>
           <w:szCs w:val="20"/>
+          <w:lang w:bidi="fa-IR"/>
+        </w:rPr>
+      </w:pPr>
+      <w:r>
+        <w:rPr>
+          <w:rFonts w:cs="Courier New" w:ascii="Courier New" w:hAnsi="Courier New"/>
+          <w:b w:val="false"/>
+          <w:bCs w:val="false"/>
+          <w:sz w:val="20"/>
+          <w:szCs w:val="20"/>
+          <w:rtl w:val="true"/>
+          <w:lang w:bidi="fa-IR"/>
+        </w:rPr>
+      </w:r>
+    </w:p>
+    <w:p>
+      <w:pPr>
+        <w:pStyle w:val="Normal"/>
+        <w:bidi w:val="1"/>
+        <w:jc w:val="both"/>
+        <w:rPr>
+          <w:rFonts w:ascii="Courier New" w:hAnsi="Courier New" w:cs="Courier New"/>
+          <w:b w:val="false"/>
+          <w:bCs w:val="false"/>
+          <w:sz w:val="20"/>
+          <w:szCs w:val="20"/>
         </w:rPr>
       </w:pPr>
       <w:r>
@@ -712,12 +829,8 @@
       </w:pPr>
       <w:r>
         <w:rPr>
-          <w:rFonts w:cs="Courier New" w:ascii="Courier New" w:hAnsi="Courier New"/>
-          <w:b w:val="false"/>
-          <w:bCs w:val="false"/>
-          <w:sz w:val="20"/>
-          <w:szCs w:val="20"/>
-          <w:rtl w:val="true"/>
+          <w:rtl w:val="true"/>
+          <w:lang w:bidi="fa-IR"/>
         </w:rPr>
       </w:r>
     </w:p>
@@ -1154,18 +1267,7 @@
           <w:szCs w:val="20"/>
           <w:lang w:bidi="fa-IR"/>
         </w:rPr>
-        <w:t xml:space="preserve">Add-Migration InitialCreate -Context </w:t>
-      </w:r>
-      <w:r>
-        <w:rPr>
-          <w:rFonts w:cs="Courier New" w:ascii="Courier New" w:hAnsi="Courier New"/>
-          <w:b w:val="false"/>
-          <w:bCs w:val="false"/>
-          <w:sz w:val="20"/>
-          <w:szCs w:val="20"/>
-          <w:lang w:bidi="fa-IR"/>
-        </w:rPr>
-        <w:t>DatabaseContextForMigration</w:t>
+        <w:t>Add-Migration InitialCreate -Context DatabaseContextForMigration</w:t>
       </w:r>
     </w:p>
     <w:p>
@@ -1229,55 +1331,33 @@
           <w:szCs w:val="20"/>
           <w:lang w:bidi="fa-IR"/>
         </w:rPr>
-        <w:t xml:space="preserve">Remove-Migration -Context </w:t>
-      </w:r>
-      <w:r>
-        <w:rPr>
-          <w:rFonts w:cs="Courier New" w:ascii="Courier New" w:hAnsi="Courier New"/>
-          <w:b w:val="false"/>
-          <w:bCs w:val="false"/>
-          <w:sz w:val="20"/>
-          <w:szCs w:val="20"/>
-          <w:lang w:bidi="fa-IR"/>
-        </w:rPr>
-        <w:t>DatabaseContextForMigration</w:t>
-      </w:r>
-    </w:p>
-    <w:p>
-      <w:pPr>
-        <w:pStyle w:val="Normal"/>
-        <w:bidi w:val="0"/>
-        <w:ind w:hanging="0"/>
-        <w:jc w:val="both"/>
-        <w:rPr>
-          <w:rFonts w:ascii="Courier New" w:hAnsi="Courier New" w:cs="Courier New"/>
-          <w:b w:val="false"/>
-          <w:bCs w:val="false"/>
-          <w:sz w:val="20"/>
-          <w:szCs w:val="20"/>
-        </w:rPr>
-      </w:pPr>
-      <w:r>
-        <w:rPr>
-          <w:rFonts w:cs="Courier New" w:ascii="Courier New" w:hAnsi="Courier New"/>
-          <w:b w:val="false"/>
-          <w:bCs w:val="false"/>
-          <w:sz w:val="20"/>
-          <w:szCs w:val="20"/>
-          <w:lang w:bidi="fa-IR"/>
-        </w:rPr>
-        <w:t xml:space="preserve">Add-Migration InitialCreate -Context </w:t>
-      </w:r>
-      <w:r>
-        <w:rPr>
-          <w:rFonts w:cs="Courier New" w:ascii="Courier New" w:hAnsi="Courier New"/>
-          <w:b w:val="false"/>
-          <w:bCs w:val="false"/>
-          <w:sz w:val="20"/>
-          <w:szCs w:val="20"/>
-          <w:lang w:bidi="fa-IR"/>
-        </w:rPr>
-        <w:t>DatabaseContextForMigration</w:t>
+        <w:t>Remove-Migration -Context DatabaseContextForMigration</w:t>
+      </w:r>
+    </w:p>
+    <w:p>
+      <w:pPr>
+        <w:pStyle w:val="Normal"/>
+        <w:bidi w:val="0"/>
+        <w:ind w:hanging="0"/>
+        <w:jc w:val="both"/>
+        <w:rPr>
+          <w:rFonts w:ascii="Courier New" w:hAnsi="Courier New" w:cs="Courier New"/>
+          <w:b w:val="false"/>
+          <w:bCs w:val="false"/>
+          <w:sz w:val="20"/>
+          <w:szCs w:val="20"/>
+        </w:rPr>
+      </w:pPr>
+      <w:r>
+        <w:rPr>
+          <w:rFonts w:cs="Courier New" w:ascii="Courier New" w:hAnsi="Courier New"/>
+          <w:b w:val="false"/>
+          <w:bCs w:val="false"/>
+          <w:sz w:val="20"/>
+          <w:szCs w:val="20"/>
+          <w:lang w:bidi="fa-IR"/>
+        </w:rPr>
+        <w:t>Add-Migration InitialCreate -Context DatabaseContextForMigration</w:t>
       </w:r>
     </w:p>
     <w:p>
@@ -1383,18 +1463,6 @@
           <w:lang w:val="en-US" w:eastAsia="zh-CN" w:bidi="fa-IR"/>
         </w:rPr>
         <w:tab/>
-      </w:r>
-      <w:r>
-        <w:rPr>
-          <w:rFonts w:eastAsia="NSimSun" w:cs="Courier New" w:ascii="Courier New" w:hAnsi="Courier New"/>
-          <w:b w:val="false"/>
-          <w:bCs w:val="false"/>
-          <w:color w:val="auto"/>
-          <w:kern w:val="2"/>
-          <w:sz w:val="20"/>
-          <w:szCs w:val="20"/>
-          <w:lang w:val="en-US" w:eastAsia="zh-CN" w:bidi="fa-IR"/>
-        </w:rPr>
         <w:t>Check Database!</w:t>
       </w:r>
     </w:p>
@@ -1459,18 +1527,7 @@
           <w:szCs w:val="20"/>
           <w:lang w:bidi="fa-IR"/>
         </w:rPr>
-        <w:t xml:space="preserve">Remove-Migration -Context </w:t>
-      </w:r>
-      <w:r>
-        <w:rPr>
-          <w:rFonts w:cs="Courier New" w:ascii="Courier New" w:hAnsi="Courier New"/>
-          <w:b w:val="false"/>
-          <w:bCs w:val="false"/>
-          <w:sz w:val="20"/>
-          <w:szCs w:val="20"/>
-          <w:lang w:bidi="fa-IR"/>
-        </w:rPr>
-        <w:t xml:space="preserve">DatabaseContextForMigration → </w:t>
+        <w:t xml:space="preserve">Remove-Migration -Context DatabaseContextForMigration → </w:t>
       </w:r>
       <w:r>
         <w:rPr>
@@ -1588,18 +1645,6 @@
           <w:lang w:val="en-US" w:eastAsia="zh-CN" w:bidi="fa-IR"/>
         </w:rPr>
         <w:tab/>
-      </w:r>
-      <w:r>
-        <w:rPr>
-          <w:rFonts w:eastAsia="NSimSun" w:cs="Courier New" w:ascii="Courier New" w:hAnsi="Courier New"/>
-          <w:b w:val="false"/>
-          <w:bCs w:val="false"/>
-          <w:color w:val="auto"/>
-          <w:kern w:val="2"/>
-          <w:sz w:val="20"/>
-          <w:szCs w:val="20"/>
-          <w:lang w:val="en-US" w:eastAsia="zh-CN" w:bidi="fa-IR"/>
-        </w:rPr>
         <w:t>Check Database!</w:t>
       </w:r>
     </w:p>
@@ -1625,18 +1670,7 @@
           <w:szCs w:val="20"/>
           <w:lang w:bidi="fa-IR"/>
         </w:rPr>
-        <w:t xml:space="preserve">Remove-Migration -Context </w:t>
-      </w:r>
-      <w:r>
-        <w:rPr>
-          <w:rFonts w:cs="Courier New" w:ascii="Courier New" w:hAnsi="Courier New"/>
-          <w:b w:val="false"/>
-          <w:bCs w:val="false"/>
-          <w:sz w:val="20"/>
-          <w:szCs w:val="20"/>
-          <w:lang w:bidi="fa-IR"/>
-        </w:rPr>
-        <w:t>DatabaseContextForMigration</w:t>
+        <w:t>Remove-Migration -Context DatabaseContextForMigration</w:t>
       </w:r>
     </w:p>
     <w:p>
@@ -2712,12 +2746,11 @@
       </w:pPr>
       <w:r>
         <w:rPr>
-          <w:rFonts w:cs="Courier New" w:ascii="Courier New" w:hAnsi="Courier New"/>
-          <w:b w:val="false"/>
-          <w:bCs w:val="false"/>
-          <w:sz w:val="20"/>
-          <w:szCs w:val="20"/>
-          <w:rtl w:val="true"/>
+          <w:rFonts w:eastAsia="NSimSun"/>
+          <w:color w:val="auto"/>
+          <w:kern w:val="2"/>
+          <w:rtl w:val="true"/>
+          <w:lang w:val="en-US" w:eastAsia="zh-CN" w:bidi="fa-IR"/>
         </w:rPr>
       </w:r>
     </w:p>
@@ -2736,12 +2769,11 @@
       </w:pPr>
       <w:r>
         <w:rPr>
-          <w:rFonts w:cs="Courier New" w:ascii="Courier New" w:hAnsi="Courier New"/>
-          <w:b w:val="false"/>
-          <w:bCs w:val="false"/>
-          <w:sz w:val="20"/>
-          <w:szCs w:val="20"/>
-          <w:rtl w:val="true"/>
+          <w:rFonts w:eastAsia="NSimSun"/>
+          <w:color w:val="auto"/>
+          <w:kern w:val="2"/>
+          <w:rtl w:val="true"/>
+          <w:lang w:val="en-US" w:eastAsia="zh-CN" w:bidi="fa-IR"/>
         </w:rPr>
       </w:r>
       <w:r>
@@ -2752,6 +2784,7 @@
       <w:pPr>
         <w:pStyle w:val="Normal"/>
         <w:bidi w:val="1"/>
+        <w:spacing w:before="0" w:after="0"/>
         <w:ind w:hanging="0"/>
         <w:jc w:val="both"/>
         <w:rPr>

</xml_diff>

<commit_message>
Version 1.0.5 - Clean Code
</commit_message>
<xml_diff>
--- a/docs/Readme.docx
+++ b/docs/Readme.docx
@@ -1179,57 +1179,7 @@
           <w:szCs w:val="20"/>
           <w:lang w:bidi="fa-IR"/>
         </w:rPr>
-        <w:t>Note: Very Important! Select [[Persistence]] Project:</w:t>
-      </w:r>
-    </w:p>
-    <w:p>
-      <w:pPr>
-        <w:pStyle w:val="Normal"/>
-        <w:bidi w:val="0"/>
-        <w:ind w:firstLine="720"/>
-        <w:jc w:val="both"/>
-        <w:rPr>
-          <w:rFonts w:ascii="Courier New" w:hAnsi="Courier New" w:cs="Courier New"/>
-          <w:b w:val="false"/>
-          <w:bCs w:val="false"/>
-          <w:sz w:val="20"/>
-          <w:szCs w:val="20"/>
-        </w:rPr>
-      </w:pPr>
-      <w:r>
-        <w:rPr>
-          <w:rFonts w:cs="Courier New" w:ascii="Courier New" w:hAnsi="Courier New"/>
-          <w:b w:val="false"/>
-          <w:bCs w:val="false"/>
-          <w:sz w:val="20"/>
-          <w:szCs w:val="20"/>
-        </w:rPr>
-      </w:r>
-    </w:p>
-    <w:p>
-      <w:pPr>
-        <w:pStyle w:val="Normal"/>
-        <w:bidi w:val="0"/>
-        <w:ind w:hanging="0"/>
-        <w:jc w:val="both"/>
-        <w:rPr>
-          <w:rFonts w:ascii="Courier New" w:hAnsi="Courier New" w:cs="Courier New"/>
-          <w:b w:val="false"/>
-          <w:bCs w:val="false"/>
-          <w:sz w:val="20"/>
-          <w:szCs w:val="20"/>
-        </w:rPr>
-      </w:pPr>
-      <w:r>
-        <w:rPr>
-          <w:rFonts w:cs="Courier New" w:ascii="Courier New" w:hAnsi="Courier New"/>
-          <w:b w:val="false"/>
-          <w:bCs w:val="false"/>
-          <w:sz w:val="20"/>
-          <w:szCs w:val="20"/>
-          <w:lang w:bidi="fa-IR"/>
-        </w:rPr>
-        <w:t xml:space="preserve">Add-Migration InitialCreate → </w:t>
+        <w:t xml:space="preserve">Note: </w:t>
       </w:r>
       <w:r>
         <w:rPr>
@@ -1241,59 +1191,68 @@
           <w:szCs w:val="20"/>
           <w:lang w:bidi="fa-IR"/>
         </w:rPr>
-        <w:t>Error!</w:t>
-      </w:r>
-    </w:p>
-    <w:p>
-      <w:pPr>
-        <w:pStyle w:val="Normal"/>
-        <w:bidi w:val="0"/>
-        <w:ind w:hanging="0"/>
-        <w:jc w:val="both"/>
-        <w:rPr>
-          <w:rFonts w:ascii="Courier New" w:hAnsi="Courier New" w:cs="Courier New"/>
-          <w:b w:val="false"/>
-          <w:bCs w:val="false"/>
-          <w:sz w:val="20"/>
-          <w:szCs w:val="20"/>
-        </w:rPr>
-      </w:pPr>
-      <w:r>
-        <w:rPr>
-          <w:rFonts w:cs="Courier New" w:ascii="Courier New" w:hAnsi="Courier New"/>
-          <w:b w:val="false"/>
-          <w:bCs w:val="false"/>
-          <w:sz w:val="20"/>
-          <w:szCs w:val="20"/>
-          <w:lang w:bidi="fa-IR"/>
-        </w:rPr>
-        <w:t>Add-Migration InitialCreate -Context DatabaseContextForMigration</w:t>
-      </w:r>
-    </w:p>
-    <w:p>
-      <w:pPr>
-        <w:pStyle w:val="Normal"/>
-        <w:bidi w:val="0"/>
-        <w:ind w:hanging="0"/>
-        <w:jc w:val="both"/>
-        <w:rPr>
-          <w:rFonts w:ascii="Courier New" w:hAnsi="Courier New" w:cs="Courier New"/>
-          <w:b w:val="false"/>
-          <w:bCs w:val="false"/>
-          <w:sz w:val="20"/>
-          <w:szCs w:val="20"/>
-        </w:rPr>
-      </w:pPr>
-      <w:r>
-        <w:rPr>
-          <w:rFonts w:cs="Courier New" w:ascii="Courier New" w:hAnsi="Courier New"/>
-          <w:b w:val="false"/>
-          <w:bCs w:val="false"/>
-          <w:sz w:val="20"/>
-          <w:szCs w:val="20"/>
-          <w:lang w:bidi="fa-IR"/>
-        </w:rPr>
-        <w:t xml:space="preserve">Remove-Migration → </w:t>
+        <w:t>Very Important!</w:t>
+      </w:r>
+      <w:r>
+        <w:rPr>
+          <w:rFonts w:cs="Courier New" w:ascii="Courier New" w:hAnsi="Courier New"/>
+          <w:b w:val="false"/>
+          <w:bCs w:val="false"/>
+          <w:sz w:val="20"/>
+          <w:szCs w:val="20"/>
+          <w:lang w:bidi="fa-IR"/>
+        </w:rPr>
+        <w:t xml:space="preserve"> Select [[Persistence]] Project:</w:t>
+      </w:r>
+    </w:p>
+    <w:p>
+      <w:pPr>
+        <w:pStyle w:val="Normal"/>
+        <w:bidi w:val="0"/>
+        <w:ind w:firstLine="720"/>
+        <w:jc w:val="both"/>
+        <w:rPr>
+          <w:rFonts w:ascii="Courier New" w:hAnsi="Courier New" w:cs="Courier New"/>
+          <w:b w:val="false"/>
+          <w:bCs w:val="false"/>
+          <w:sz w:val="20"/>
+          <w:szCs w:val="20"/>
+        </w:rPr>
+      </w:pPr>
+      <w:r>
+        <w:rPr>
+          <w:rFonts w:cs="Courier New" w:ascii="Courier New" w:hAnsi="Courier New"/>
+          <w:b w:val="false"/>
+          <w:bCs w:val="false"/>
+          <w:sz w:val="20"/>
+          <w:szCs w:val="20"/>
+        </w:rPr>
+      </w:r>
+    </w:p>
+    <w:p>
+      <w:pPr>
+        <w:pStyle w:val="Normal"/>
+        <w:bidi w:val="0"/>
+        <w:ind w:hanging="0"/>
+        <w:jc w:val="both"/>
+        <w:rPr>
+          <w:rFonts w:ascii="Courier New" w:hAnsi="Courier New" w:cs="Courier New"/>
+          <w:b w:val="false"/>
+          <w:bCs w:val="false"/>
+          <w:sz w:val="20"/>
+          <w:szCs w:val="20"/>
+        </w:rPr>
+      </w:pPr>
+      <w:r>
+        <w:rPr>
+          <w:rFonts w:cs="Courier New" w:ascii="Courier New" w:hAnsi="Courier New"/>
+          <w:b w:val="false"/>
+          <w:bCs w:val="false"/>
+          <w:sz w:val="20"/>
+          <w:szCs w:val="20"/>
+          <w:lang w:bidi="fa-IR"/>
+        </w:rPr>
+        <w:t xml:space="preserve">Add-Migration InitialCreate → </w:t>
       </w:r>
       <w:r>
         <w:rPr>
@@ -1331,32 +1290,6 @@
           <w:szCs w:val="20"/>
           <w:lang w:bidi="fa-IR"/>
         </w:rPr>
-        <w:t>Remove-Migration -Context DatabaseContextForMigration</w:t>
-      </w:r>
-    </w:p>
-    <w:p>
-      <w:pPr>
-        <w:pStyle w:val="Normal"/>
-        <w:bidi w:val="0"/>
-        <w:ind w:hanging="0"/>
-        <w:jc w:val="both"/>
-        <w:rPr>
-          <w:rFonts w:ascii="Courier New" w:hAnsi="Courier New" w:cs="Courier New"/>
-          <w:b w:val="false"/>
-          <w:bCs w:val="false"/>
-          <w:sz w:val="20"/>
-          <w:szCs w:val="20"/>
-        </w:rPr>
-      </w:pPr>
-      <w:r>
-        <w:rPr>
-          <w:rFonts w:cs="Courier New" w:ascii="Courier New" w:hAnsi="Courier New"/>
-          <w:b w:val="false"/>
-          <w:bCs w:val="false"/>
-          <w:sz w:val="20"/>
-          <w:szCs w:val="20"/>
-          <w:lang w:bidi="fa-IR"/>
-        </w:rPr>
         <w:t>Add-Migration InitialCreate -Context DatabaseContextForMigration</w:t>
       </w:r>
     </w:p>
@@ -1383,7 +1316,7 @@
           <w:szCs w:val="20"/>
           <w:lang w:bidi="fa-IR"/>
         </w:rPr>
-        <w:t xml:space="preserve">Update-Database → </w:t>
+        <w:t xml:space="preserve">Remove-Migration → </w:t>
       </w:r>
       <w:r>
         <w:rPr>
@@ -1421,75 +1354,172 @@
           <w:szCs w:val="20"/>
           <w:lang w:bidi="fa-IR"/>
         </w:rPr>
-        <w:t>Update-Databas</w:t>
-      </w:r>
-      <w:r>
-        <w:rPr>
-          <w:rFonts w:eastAsia="NSimSun" w:cs="Courier New" w:ascii="Courier New" w:hAnsi="Courier New"/>
-          <w:b w:val="false"/>
-          <w:bCs w:val="false"/>
-          <w:color w:val="auto"/>
-          <w:kern w:val="2"/>
-          <w:sz w:val="20"/>
-          <w:szCs w:val="20"/>
-          <w:lang w:val="en-US" w:eastAsia="zh-CN" w:bidi="fa-IR"/>
-        </w:rPr>
-        <w:t>e -Context DatabaseContextForMigration</w:t>
-      </w:r>
-    </w:p>
-    <w:p>
-      <w:pPr>
-        <w:pStyle w:val="Normal"/>
-        <w:bidi w:val="0"/>
-        <w:ind w:hanging="0"/>
-        <w:jc w:val="both"/>
-        <w:rPr>
-          <w:rFonts w:ascii="Courier New" w:hAnsi="Courier New" w:cs="Courier New"/>
-          <w:b w:val="false"/>
-          <w:bCs w:val="false"/>
-          <w:sz w:val="20"/>
-          <w:szCs w:val="20"/>
-        </w:rPr>
-      </w:pPr>
-      <w:r>
-        <w:rPr>
-          <w:rFonts w:eastAsia="NSimSun" w:cs="Courier New" w:ascii="Courier New" w:hAnsi="Courier New"/>
-          <w:b w:val="false"/>
-          <w:bCs w:val="false"/>
-          <w:color w:val="auto"/>
-          <w:kern w:val="2"/>
-          <w:sz w:val="20"/>
-          <w:szCs w:val="20"/>
-          <w:lang w:val="en-US" w:eastAsia="zh-CN" w:bidi="fa-IR"/>
-        </w:rPr>
-        <w:tab/>
-        <w:t>Check Database!</w:t>
-      </w:r>
-    </w:p>
-    <w:p>
-      <w:pPr>
-        <w:pStyle w:val="Normal"/>
-        <w:bidi w:val="0"/>
-        <w:ind w:hanging="0"/>
-        <w:jc w:val="both"/>
-        <w:rPr>
-          <w:rFonts w:ascii="Courier New" w:hAnsi="Courier New" w:cs="Courier New"/>
-          <w:b w:val="false"/>
-          <w:bCs w:val="false"/>
-          <w:sz w:val="20"/>
-          <w:szCs w:val="20"/>
-        </w:rPr>
-      </w:pPr>
-      <w:r>
-        <w:rPr>
-          <w:rFonts w:cs="Courier New" w:ascii="Courier New" w:hAnsi="Courier New"/>
-          <w:b w:val="false"/>
-          <w:bCs w:val="false"/>
-          <w:sz w:val="20"/>
-          <w:szCs w:val="20"/>
-          <w:lang w:bidi="fa-IR"/>
-        </w:rPr>
-        <w:t xml:space="preserve">Remove-Migration → </w:t>
+        <w:t>Remove-Migration -Context DatabaseContextForMigration</w:t>
+      </w:r>
+    </w:p>
+    <w:p>
+      <w:pPr>
+        <w:pStyle w:val="Normal"/>
+        <w:bidi w:val="0"/>
+        <w:ind w:hanging="0"/>
+        <w:jc w:val="both"/>
+        <w:rPr>
+          <w:rFonts w:ascii="Courier New" w:hAnsi="Courier New" w:eastAsia="NSimSun" w:cs="Courier New"/>
+          <w:b w:val="false"/>
+          <w:bCs w:val="false"/>
+          <w:color w:val="auto"/>
+          <w:kern w:val="2"/>
+          <w:sz w:val="20"/>
+          <w:szCs w:val="20"/>
+          <w:lang w:val="en-US" w:eastAsia="zh-CN" w:bidi="fa-IR"/>
+        </w:rPr>
+      </w:pPr>
+      <w:r>
+        <w:rPr>
+          <w:rFonts w:eastAsia="NSimSun" w:cs="Courier New" w:ascii="Courier New" w:hAnsi="Courier New"/>
+          <w:b w:val="false"/>
+          <w:bCs w:val="false"/>
+          <w:color w:val="auto"/>
+          <w:kern w:val="2"/>
+          <w:sz w:val="20"/>
+          <w:szCs w:val="20"/>
+          <w:lang w:val="en-US" w:eastAsia="zh-CN" w:bidi="fa-IR"/>
+        </w:rPr>
+      </w:r>
+    </w:p>
+    <w:p>
+      <w:pPr>
+        <w:pStyle w:val="Normal"/>
+        <w:bidi w:val="1"/>
+        <w:ind w:hanging="0"/>
+        <w:jc w:val="both"/>
+        <w:rPr>
+          <w:rFonts w:ascii="Courier New" w:hAnsi="Courier New" w:eastAsia="NSimSun" w:cs="Courier New"/>
+          <w:b w:val="false"/>
+          <w:bCs w:val="false"/>
+          <w:color w:val="auto"/>
+          <w:kern w:val="2"/>
+          <w:sz w:val="20"/>
+          <w:szCs w:val="20"/>
+          <w:lang w:val="en-US" w:eastAsia="zh-CN" w:bidi="fa-IR"/>
+        </w:rPr>
+      </w:pPr>
+      <w:r>
+        <w:rPr>
+          <w:rFonts w:ascii="Courier New" w:hAnsi="Courier New" w:eastAsia="NSimSun" w:cs="Courier New"/>
+          <w:b w:val="false"/>
+          <w:b w:val="false"/>
+          <w:bCs w:val="false"/>
+          <w:color w:val="auto"/>
+          <w:kern w:val="2"/>
+          <w:sz w:val="20"/>
+          <w:sz w:val="20"/>
+          <w:szCs w:val="20"/>
+          <w:rtl w:val="true"/>
+          <w:lang w:val="en-US" w:eastAsia="zh-CN" w:bidi="fa-IR"/>
+        </w:rPr>
+        <w:t>مجددا</w:t>
+      </w:r>
+      <w:r>
+        <w:rPr>
+          <w:rFonts w:eastAsia="NSimSun" w:cs="Courier New" w:ascii="Courier New" w:hAnsi="Courier New"/>
+          <w:b w:val="false"/>
+          <w:bCs w:val="false"/>
+          <w:color w:val="auto"/>
+          <w:kern w:val="2"/>
+          <w:sz w:val="20"/>
+          <w:szCs w:val="20"/>
+          <w:rtl w:val="true"/>
+          <w:lang w:val="en-US" w:eastAsia="zh-CN" w:bidi="fa-IR"/>
+        </w:rPr>
+        <w:t>:</w:t>
+      </w:r>
+    </w:p>
+    <w:p>
+      <w:pPr>
+        <w:pStyle w:val="Normal"/>
+        <w:bidi w:val="0"/>
+        <w:ind w:hanging="0"/>
+        <w:jc w:val="both"/>
+        <w:rPr>
+          <w:rFonts w:ascii="Courier New" w:hAnsi="Courier New" w:eastAsia="NSimSun" w:cs="Courier New"/>
+          <w:b w:val="false"/>
+          <w:bCs w:val="false"/>
+          <w:color w:val="auto"/>
+          <w:kern w:val="2"/>
+          <w:sz w:val="20"/>
+          <w:szCs w:val="20"/>
+          <w:lang w:val="en-US" w:eastAsia="zh-CN" w:bidi="fa-IR"/>
+        </w:rPr>
+      </w:pPr>
+      <w:r>
+        <w:rPr>
+          <w:rFonts w:eastAsia="NSimSun" w:cs="Courier New" w:ascii="Courier New" w:hAnsi="Courier New"/>
+          <w:b w:val="false"/>
+          <w:bCs w:val="false"/>
+          <w:color w:val="auto"/>
+          <w:kern w:val="2"/>
+          <w:sz w:val="20"/>
+          <w:szCs w:val="20"/>
+          <w:lang w:val="en-US" w:eastAsia="zh-CN" w:bidi="fa-IR"/>
+        </w:rPr>
+      </w:r>
+    </w:p>
+    <w:p>
+      <w:pPr>
+        <w:pStyle w:val="Normal"/>
+        <w:bidi w:val="0"/>
+        <w:ind w:hanging="0"/>
+        <w:jc w:val="both"/>
+        <w:rPr>
+          <w:rFonts w:ascii="Courier New" w:hAnsi="Courier New" w:eastAsia="NSimSun" w:cs="Courier New"/>
+          <w:b w:val="false"/>
+          <w:bCs w:val="false"/>
+          <w:color w:val="auto"/>
+          <w:kern w:val="2"/>
+          <w:sz w:val="20"/>
+          <w:szCs w:val="20"/>
+          <w:lang w:val="en-US" w:eastAsia="zh-CN" w:bidi="fa-IR"/>
+        </w:rPr>
+      </w:pPr>
+      <w:r>
+        <w:rPr>
+          <w:rFonts w:eastAsia="NSimSun" w:cs="Courier New" w:ascii="Courier New" w:hAnsi="Courier New"/>
+          <w:b w:val="false"/>
+          <w:bCs w:val="false"/>
+          <w:color w:val="auto"/>
+          <w:kern w:val="2"/>
+          <w:sz w:val="20"/>
+          <w:szCs w:val="20"/>
+          <w:lang w:val="en-US" w:eastAsia="zh-CN" w:bidi="fa-IR"/>
+        </w:rPr>
+        <w:t>Add-Migration InitialCreate -Context DatabaseContextForMigration</w:t>
+      </w:r>
+    </w:p>
+    <w:p>
+      <w:pPr>
+        <w:pStyle w:val="Normal"/>
+        <w:bidi w:val="0"/>
+        <w:ind w:hanging="0"/>
+        <w:jc w:val="both"/>
+        <w:rPr>
+          <w:rFonts w:ascii="Courier New" w:hAnsi="Courier New" w:cs="Courier New"/>
+          <w:b w:val="false"/>
+          <w:bCs w:val="false"/>
+          <w:sz w:val="20"/>
+          <w:szCs w:val="20"/>
+        </w:rPr>
+      </w:pPr>
+      <w:r>
+        <w:rPr>
+          <w:rFonts w:cs="Courier New" w:ascii="Courier New" w:hAnsi="Courier New"/>
+          <w:b w:val="false"/>
+          <w:bCs w:val="false"/>
+          <w:sz w:val="20"/>
+          <w:szCs w:val="20"/>
+          <w:lang w:bidi="fa-IR"/>
+        </w:rPr>
+        <w:t xml:space="preserve">Update-Database → </w:t>
       </w:r>
       <w:r>
         <w:rPr>
@@ -1527,45 +1557,93 @@
           <w:szCs w:val="20"/>
           <w:lang w:bidi="fa-IR"/>
         </w:rPr>
-        <w:t xml:space="preserve">Remove-Migration -Context DatabaseContextForMigration → </w:t>
-      </w:r>
-      <w:r>
-        <w:rPr>
-          <w:rFonts w:cs="Courier New" w:ascii="Courier New" w:hAnsi="Courier New"/>
-          <w:b w:val="false"/>
-          <w:bCs w:val="false"/>
-          <w:color w:val="C9211E"/>
-          <w:sz w:val="20"/>
-          <w:szCs w:val="20"/>
-          <w:lang w:bidi="fa-IR"/>
-        </w:rPr>
-        <w:t>Error!</w:t>
-      </w:r>
-    </w:p>
-    <w:p>
-      <w:pPr>
-        <w:pStyle w:val="Normal"/>
-        <w:bidi w:val="0"/>
-        <w:ind w:hanging="0"/>
-        <w:jc w:val="both"/>
-        <w:rPr>
-          <w:rFonts w:ascii="Courier New" w:hAnsi="Courier New" w:cs="Courier New"/>
-          <w:b w:val="false"/>
-          <w:bCs w:val="false"/>
-          <w:sz w:val="20"/>
-          <w:szCs w:val="20"/>
-        </w:rPr>
-      </w:pPr>
-      <w:r>
-        <w:rPr>
-          <w:rFonts w:cs="Courier New" w:ascii="Courier New" w:hAnsi="Courier New"/>
-          <w:b w:val="false"/>
-          <w:bCs w:val="false"/>
-          <w:sz w:val="20"/>
-          <w:szCs w:val="20"/>
-          <w:lang w:bidi="fa-IR"/>
-        </w:rPr>
-        <w:t xml:space="preserve">Update-Database 0 → </w:t>
+        <w:t>Update-Databas</w:t>
+      </w:r>
+      <w:r>
+        <w:rPr>
+          <w:rFonts w:eastAsia="NSimSun" w:cs="Courier New" w:ascii="Courier New" w:hAnsi="Courier New"/>
+          <w:b w:val="false"/>
+          <w:bCs w:val="false"/>
+          <w:color w:val="auto"/>
+          <w:kern w:val="2"/>
+          <w:sz w:val="20"/>
+          <w:szCs w:val="20"/>
+          <w:lang w:val="en-US" w:eastAsia="zh-CN" w:bidi="fa-IR"/>
+        </w:rPr>
+        <w:t>e -Context DatabaseContextForMigration</w:t>
+      </w:r>
+    </w:p>
+    <w:p>
+      <w:pPr>
+        <w:pStyle w:val="Normal"/>
+        <w:bidi w:val="0"/>
+        <w:ind w:hanging="0"/>
+        <w:jc w:val="both"/>
+        <w:rPr>
+          <w:rFonts w:ascii="Courier New" w:hAnsi="Courier New" w:cs="Courier New"/>
+          <w:b w:val="false"/>
+          <w:bCs w:val="false"/>
+          <w:sz w:val="20"/>
+          <w:szCs w:val="20"/>
+        </w:rPr>
+      </w:pPr>
+      <w:r>
+        <w:rPr>
+          <w:rFonts w:eastAsia="NSimSun" w:cs="Courier New" w:ascii="Courier New" w:hAnsi="Courier New"/>
+          <w:b w:val="false"/>
+          <w:bCs w:val="false"/>
+          <w:color w:val="auto"/>
+          <w:kern w:val="2"/>
+          <w:sz w:val="20"/>
+          <w:szCs w:val="20"/>
+          <w:lang w:val="en-US" w:eastAsia="zh-CN" w:bidi="fa-IR"/>
+        </w:rPr>
+        <w:tab/>
+        <w:t>Check Database!</w:t>
+      </w:r>
+    </w:p>
+    <w:p>
+      <w:pPr>
+        <w:pStyle w:val="Normal"/>
+        <w:bidi w:val="0"/>
+        <w:ind w:hanging="0"/>
+        <w:jc w:val="both"/>
+        <w:rPr>
+          <w:rFonts w:ascii="Courier New" w:hAnsi="Courier New" w:cs="Courier New"/>
+          <w:b w:val="false"/>
+          <w:bCs w:val="false"/>
+          <w:sz w:val="20"/>
+          <w:szCs w:val="20"/>
+        </w:rPr>
+      </w:pPr>
+      <w:r>
+        <w:rPr/>
+      </w:r>
+    </w:p>
+    <w:p>
+      <w:pPr>
+        <w:pStyle w:val="Normal"/>
+        <w:bidi w:val="0"/>
+        <w:ind w:hanging="0"/>
+        <w:jc w:val="both"/>
+        <w:rPr>
+          <w:rFonts w:ascii="Courier New" w:hAnsi="Courier New" w:cs="Courier New"/>
+          <w:b w:val="false"/>
+          <w:bCs w:val="false"/>
+          <w:sz w:val="20"/>
+          <w:szCs w:val="20"/>
+        </w:rPr>
+      </w:pPr>
+      <w:r>
+        <w:rPr>
+          <w:rFonts w:cs="Courier New" w:ascii="Courier New" w:hAnsi="Courier New"/>
+          <w:b w:val="false"/>
+          <w:bCs w:val="false"/>
+          <w:sz w:val="20"/>
+          <w:szCs w:val="20"/>
+          <w:lang w:bidi="fa-IR"/>
+        </w:rPr>
+        <w:t xml:space="preserve">Remove-Migration → </w:t>
       </w:r>
       <w:r>
         <w:rPr>
@@ -1603,6 +1681,82 @@
           <w:szCs w:val="20"/>
           <w:lang w:bidi="fa-IR"/>
         </w:rPr>
+        <w:t xml:space="preserve">Remove-Migration -Context DatabaseContextForMigration → </w:t>
+      </w:r>
+      <w:r>
+        <w:rPr>
+          <w:rFonts w:cs="Courier New" w:ascii="Courier New" w:hAnsi="Courier New"/>
+          <w:b/>
+          <w:bCs/>
+          <w:color w:val="C9211E"/>
+          <w:sz w:val="20"/>
+          <w:szCs w:val="20"/>
+          <w:lang w:bidi="fa-IR"/>
+        </w:rPr>
+        <w:t>Error!</w:t>
+      </w:r>
+    </w:p>
+    <w:p>
+      <w:pPr>
+        <w:pStyle w:val="Normal"/>
+        <w:bidi w:val="0"/>
+        <w:ind w:hanging="0"/>
+        <w:jc w:val="both"/>
+        <w:rPr>
+          <w:rFonts w:ascii="Courier New" w:hAnsi="Courier New" w:cs="Courier New"/>
+          <w:b w:val="false"/>
+          <w:bCs w:val="false"/>
+          <w:sz w:val="20"/>
+          <w:szCs w:val="20"/>
+        </w:rPr>
+      </w:pPr>
+      <w:r>
+        <w:rPr>
+          <w:rFonts w:cs="Courier New" w:ascii="Courier New" w:hAnsi="Courier New"/>
+          <w:b w:val="false"/>
+          <w:bCs w:val="false"/>
+          <w:sz w:val="20"/>
+          <w:szCs w:val="20"/>
+          <w:lang w:bidi="fa-IR"/>
+        </w:rPr>
+        <w:t xml:space="preserve">Update-Database 0 → </w:t>
+      </w:r>
+      <w:r>
+        <w:rPr>
+          <w:rFonts w:cs="Courier New" w:ascii="Courier New" w:hAnsi="Courier New"/>
+          <w:b/>
+          <w:bCs/>
+          <w:color w:val="C9211E"/>
+          <w:sz w:val="20"/>
+          <w:szCs w:val="20"/>
+          <w:lang w:bidi="fa-IR"/>
+        </w:rPr>
+        <w:t>Error!</w:t>
+      </w:r>
+    </w:p>
+    <w:p>
+      <w:pPr>
+        <w:pStyle w:val="Normal"/>
+        <w:bidi w:val="0"/>
+        <w:ind w:hanging="0"/>
+        <w:jc w:val="both"/>
+        <w:rPr>
+          <w:rFonts w:ascii="Courier New" w:hAnsi="Courier New" w:cs="Courier New"/>
+          <w:b w:val="false"/>
+          <w:bCs w:val="false"/>
+          <w:sz w:val="20"/>
+          <w:szCs w:val="20"/>
+        </w:rPr>
+      </w:pPr>
+      <w:r>
+        <w:rPr>
+          <w:rFonts w:cs="Courier New" w:ascii="Courier New" w:hAnsi="Courier New"/>
+          <w:b w:val="false"/>
+          <w:bCs w:val="false"/>
+          <w:sz w:val="20"/>
+          <w:szCs w:val="20"/>
+          <w:lang w:bidi="fa-IR"/>
+        </w:rPr>
         <w:t>Update-Database</w:t>
       </w:r>
       <w:r>
@@ -1978,6 +2132,36 @@
           <w:lang w:val="en-US" w:eastAsia="zh-CN" w:bidi="fa-IR"/>
         </w:rPr>
         <w:t>Migration</w:t>
+      </w:r>
+      <w:r>
+        <w:rPr>
+          <w:rFonts w:eastAsia="NSimSun" w:cs="Courier New" w:ascii="Courier New" w:hAnsi="Courier New"/>
+          <w:b w:val="false"/>
+          <w:bCs w:val="false"/>
+          <w:color w:val="auto"/>
+          <w:kern w:val="2"/>
+          <w:sz w:val="20"/>
+          <w:szCs w:val="20"/>
+          <w:rtl w:val="true"/>
+          <w:lang w:val="en-US" w:eastAsia="zh-CN" w:bidi="fa-IR"/>
+        </w:rPr>
+        <w:t xml:space="preserve"> </w:t>
+      </w:r>
+      <w:r>
+        <w:rPr>
+          <w:rFonts w:ascii="Courier New" w:hAnsi="Courier New" w:eastAsia="NSimSun" w:cs="Courier New"/>
+          <w:b w:val="false"/>
+          <w:b w:val="false"/>
+          <w:bCs w:val="false"/>
+          <w:color w:val="auto"/>
+          <w:kern w:val="2"/>
+          <w:sz w:val="20"/>
+          <w:sz w:val="20"/>
+          <w:szCs w:val="20"/>
+          <w:rtl w:val="true"/>
+          <w:lang w:val="en-US" w:eastAsia="zh-CN" w:bidi="fa-IR"/>
+        </w:rPr>
+        <w:t>جدید</w:t>
       </w:r>
       <w:r>
         <w:rPr>
@@ -2534,6 +2718,30 @@
         </w:rPr>
       </w:pPr>
       <w:r>
+        <w:rPr/>
+      </w:r>
+      <w:r>
+        <w:br w:type="page"/>
+      </w:r>
+    </w:p>
+    <w:p>
+      <w:pPr>
+        <w:pStyle w:val="Normal"/>
+        <w:bidi w:val="0"/>
+        <w:ind w:hanging="0"/>
+        <w:jc w:val="both"/>
+        <w:rPr>
+          <w:rFonts w:ascii="Courier New" w:hAnsi="Courier New" w:eastAsia="NSimSun" w:cs="Courier New"/>
+          <w:b w:val="false"/>
+          <w:bCs w:val="false"/>
+          <w:color w:val="auto"/>
+          <w:kern w:val="2"/>
+          <w:sz w:val="20"/>
+          <w:szCs w:val="20"/>
+          <w:lang w:val="en-US" w:eastAsia="zh-CN" w:bidi="fa-IR"/>
+        </w:rPr>
+      </w:pPr>
+      <w:r>
         <w:rPr>
           <w:rFonts w:eastAsia="NSimSun" w:cs="Courier New" w:ascii="Courier New" w:hAnsi="Courier New"/>
           <w:b w:val="false"/>
@@ -2752,32 +2960,6 @@
           <w:rtl w:val="true"/>
           <w:lang w:val="en-US" w:eastAsia="zh-CN" w:bidi="fa-IR"/>
         </w:rPr>
-      </w:r>
-    </w:p>
-    <w:p>
-      <w:pPr>
-        <w:pStyle w:val="Normal"/>
-        <w:bidi w:val="1"/>
-        <w:ind w:hanging="0"/>
-        <w:jc w:val="both"/>
-        <w:rPr>
-          <w:rFonts w:eastAsia="NSimSun"/>
-          <w:color w:val="auto"/>
-          <w:kern w:val="2"/>
-          <w:lang w:val="en-US" w:eastAsia="zh-CN" w:bidi="fa-IR"/>
-        </w:rPr>
-      </w:pPr>
-      <w:r>
-        <w:rPr>
-          <w:rFonts w:eastAsia="NSimSun"/>
-          <w:color w:val="auto"/>
-          <w:kern w:val="2"/>
-          <w:rtl w:val="true"/>
-          <w:lang w:val="en-US" w:eastAsia="zh-CN" w:bidi="fa-IR"/>
-        </w:rPr>
-      </w:r>
-      <w:r>
-        <w:br w:type="page"/>
       </w:r>
     </w:p>
     <w:p>
@@ -4093,115 +4275,11 @@
       </w:pPr>
       <w:r>
         <w:rPr>
-          <w:rFonts w:eastAsia="NSimSun" w:cs="Courier New" w:ascii="Courier New" w:hAnsi="Courier New"/>
-          <w:b w:val="false"/>
-          <w:bCs w:val="false"/>
-          <w:color w:val="auto"/>
-          <w:kern w:val="2"/>
-          <w:sz w:val="20"/>
-          <w:szCs w:val="20"/>
-          <w:lang w:val="en-US" w:eastAsia="zh-CN" w:bidi="fa-IR"/>
-        </w:rPr>
-      </w:r>
-    </w:p>
-    <w:p>
-      <w:pPr>
-        <w:pStyle w:val="Normal"/>
-        <w:bidi w:val="1"/>
-        <w:jc w:val="both"/>
-        <w:rPr>
-          <w:rFonts w:ascii="Courier New" w:hAnsi="Courier New" w:cs="Courier New"/>
-          <w:b w:val="false"/>
-          <w:bCs w:val="false"/>
-          <w:sz w:val="20"/>
-          <w:szCs w:val="20"/>
-        </w:rPr>
-      </w:pPr>
-      <w:r>
-        <w:rPr>
-          <w:rFonts w:cs="Courier New" w:ascii="Courier New" w:hAnsi="Courier New"/>
-          <w:b w:val="false"/>
-          <w:bCs w:val="false"/>
-          <w:sz w:val="20"/>
-          <w:szCs w:val="20"/>
-          <w:rtl w:val="true"/>
-        </w:rPr>
-      </w:r>
-    </w:p>
-    <w:p>
-      <w:pPr>
-        <w:pStyle w:val="Normal"/>
-        <w:bidi w:val="1"/>
-        <w:jc w:val="both"/>
-        <w:rPr>
-          <w:rFonts w:ascii="Courier New" w:hAnsi="Courier New" w:cs="Courier New"/>
-          <w:b w:val="false"/>
-          <w:bCs w:val="false"/>
-          <w:sz w:val="20"/>
-          <w:szCs w:val="20"/>
-        </w:rPr>
-      </w:pPr>
-      <w:r>
-        <w:rPr>
-          <w:rFonts w:cs="Courier New" w:ascii="Courier New" w:hAnsi="Courier New"/>
-          <w:b w:val="false"/>
-          <w:bCs w:val="false"/>
-          <w:sz w:val="20"/>
-          <w:szCs w:val="20"/>
-          <w:rtl w:val="true"/>
-        </w:rPr>
-      </w:r>
-    </w:p>
-    <w:p>
-      <w:pPr>
-        <w:pStyle w:val="Normal"/>
-        <w:bidi w:val="1"/>
-        <w:jc w:val="both"/>
-        <w:rPr>
-          <w:rFonts w:ascii="Courier New" w:hAnsi="Courier New" w:cs="Courier New"/>
-          <w:b w:val="false"/>
-          <w:bCs w:val="false"/>
-          <w:sz w:val="20"/>
-          <w:szCs w:val="20"/>
-        </w:rPr>
-      </w:pPr>
-      <w:r>
-        <w:rPr>
-          <w:rFonts w:cs="Courier New" w:ascii="Courier New" w:hAnsi="Courier New"/>
-          <w:b w:val="false"/>
-          <w:bCs w:val="false"/>
-          <w:sz w:val="20"/>
-          <w:szCs w:val="20"/>
-          <w:rtl w:val="true"/>
-        </w:rPr>
-      </w:r>
-      <w:r>
-        <w:br w:type="page"/>
-      </w:r>
-    </w:p>
-    <w:p>
-      <w:pPr>
-        <w:pStyle w:val="Normal"/>
-        <w:bidi w:val="1"/>
-        <w:spacing w:before="0" w:after="0"/>
-        <w:jc w:val="both"/>
-        <w:rPr>
-          <w:rFonts w:ascii="Courier New" w:hAnsi="Courier New" w:cs="Courier New"/>
-          <w:b w:val="false"/>
-          <w:bCs w:val="false"/>
-          <w:sz w:val="20"/>
-          <w:szCs w:val="20"/>
-          <w:lang w:bidi="fa-IR"/>
-        </w:rPr>
-      </w:pPr>
-      <w:r>
-        <w:rPr>
-          <w:rFonts w:cs="Courier New" w:ascii="Courier New" w:hAnsi="Courier New"/>
-          <w:b w:val="false"/>
-          <w:bCs w:val="false"/>
-          <w:sz w:val="20"/>
-          <w:szCs w:val="20"/>
-          <w:rtl w:val="true"/>
+          <w:rFonts w:cs="Courier New" w:ascii="Courier New" w:hAnsi="Courier New"/>
+          <w:b w:val="false"/>
+          <w:bCs w:val="false"/>
+          <w:sz w:val="20"/>
+          <w:szCs w:val="20"/>
           <w:lang w:bidi="fa-IR"/>
         </w:rPr>
       </w:r>

</xml_diff>